<commit_message>
modified:   Documentation.docx 	new file:   webpage/test images/01 Ankle Boot.jpg 	new file:   webpage/test images/02 Ankle Boot 270.jpg 	new file:   webpage/test images/03 Pullover.jpg 	new file:   webpage/test images/04 Pullover 180.png 	new file:   webpage/test images/05 Coat.jpg 	new file:   webpage/test images/06 Dress 180.jpg 	new file:   webpage/test images/07  Ankle Boot 2.png 	new file:   webpage/test images/08 Sandal.jpg 	new file:   webpage/test images/09 Sneaker 180.jpg 	new file:   webpage/test images/10 T-Shirt Top 90.jpg 	new file:   webpage/test images/11 Trouser 180.jpg 	new file:   webpage/test images/12 Corrupt Image File.jpg
</commit_message>
<xml_diff>
--- a/Documentation.docx
+++ b/Documentation.docx
@@ -11295,6 +11295,79 @@
       </w:pPr>
       <w:r>
         <w:rPr>
+          <w:i/>
+          <w:iCs/>
+          <w:lang w:val="en"/>
+        </w:rPr>
+        <w:t xml:space="preserve">Image </w:t>
+      </w:r>
+      <w:r>
+        <w:rPr>
+          <w:i/>
+          <w:iCs/>
+          <w:lang w:val="en"/>
+        </w:rPr>
+        <w:t>retrieved</w:t>
+      </w:r>
+      <w:r>
+        <w:rPr>
+          <w:i/>
+          <w:iCs/>
+          <w:lang w:val="en"/>
+        </w:rPr>
+        <w:t xml:space="preserve"> from</w:t>
+      </w:r>
+      <w:r>
+        <w:rPr>
+          <w:i/>
+          <w:iCs/>
+          <w:lang w:val="en"/>
+        </w:rPr>
+        <w:t xml:space="preserve"> </w:t>
+      </w:r>
+      <w:r>
+        <w:rPr>
+          <w:i/>
+          <w:iCs/>
+          <w:lang w:val="en"/>
+        </w:rPr>
+        <w:t xml:space="preserve">the training </w:t>
+      </w:r>
+      <w:proofErr w:type="spellStart"/>
+      <w:r>
+        <w:rPr>
+          <w:i/>
+          <w:iCs/>
+          <w:lang w:val="en"/>
+        </w:rPr>
+        <w:t>Jupyter</w:t>
+      </w:r>
+      <w:proofErr w:type="spellEnd"/>
+      <w:r>
+        <w:rPr>
+          <w:i/>
+          <w:iCs/>
+          <w:lang w:val="en"/>
+        </w:rPr>
+        <w:t xml:space="preserve"> notebook at </w:t>
+      </w:r>
+      <w:r>
+        <w:rPr>
+          <w:i/>
+          <w:iCs/>
+          <w:lang w:val="en"/>
+        </w:rPr>
+        <w:t>https://github.com/AndrewStaus/Clothesifier/blob/main/model%20training/notebook.ipynb</w:t>
+      </w:r>
+    </w:p>
+    <w:p>
+      <w:pPr>
+        <w:rPr>
+          <w:lang w:val="en"/>
+        </w:rPr>
+      </w:pPr>
+      <w:r>
+        <w:rPr>
           <w:lang w:val="en"/>
         </w:rPr>
         <w:t xml:space="preserve">The </w:t>
@@ -11475,7 +11548,23 @@
           <w:iCs/>
           <w:lang w:val="en"/>
         </w:rPr>
-        <w:t xml:space="preserve">Image captured from </w:t>
+        <w:t>Image captured from</w:t>
+      </w:r>
+      <w:r>
+        <w:rPr>
+          <w:i/>
+          <w:iCs/>
+          <w:lang w:val="en"/>
+        </w:rPr>
+        <w:t xml:space="preserve"> the API root endpoint at</w:t>
+      </w:r>
+      <w:r>
+        <w:rPr>
+          <w:i/>
+          <w:iCs/>
+          <w:lang w:val="en"/>
+        </w:rPr>
+        <w:t xml:space="preserve"> </w:t>
       </w:r>
       <w:r>
         <w:rPr>
@@ -11742,7 +11831,41 @@
           <w:iCs/>
           <w:lang w:val="en"/>
         </w:rPr>
-        <w:t xml:space="preserve">Image captured from </w:t>
+        <w:t>Image captured from</w:t>
+      </w:r>
+      <w:r>
+        <w:rPr>
+          <w:i/>
+          <w:iCs/>
+          <w:lang w:val="en"/>
+        </w:rPr>
+        <w:t xml:space="preserve"> the </w:t>
+      </w:r>
+      <w:proofErr w:type="spellStart"/>
+      <w:r>
+        <w:rPr>
+          <w:i/>
+          <w:iCs/>
+          <w:lang w:val="en"/>
+        </w:rPr>
+        <w:t>Clothesifier</w:t>
+      </w:r>
+      <w:proofErr w:type="spellEnd"/>
+      <w:r>
+        <w:rPr>
+          <w:i/>
+          <w:iCs/>
+          <w:lang w:val="en"/>
+        </w:rPr>
+        <w:t xml:space="preserve"> webpage at</w:t>
+      </w:r>
+      <w:r>
+        <w:rPr>
+          <w:i/>
+          <w:iCs/>
+          <w:lang w:val="en"/>
+        </w:rPr>
+        <w:t xml:space="preserve"> </w:t>
       </w:r>
       <w:r>
         <w:rPr>
@@ -12495,6 +12618,7 @@
               <w:rPr>
                 <w:lang w:val="en"/>
               </w:rPr>
+              <w:lastRenderedPageBreak/>
               <w:t>…</w:t>
             </w:r>
           </w:p>
@@ -12751,7 +12875,6 @@
         <w:rPr>
           <w:lang w:val="en"/>
         </w:rPr>
-        <w:lastRenderedPageBreak/>
         <w:t xml:space="preserve">Note: the images have a flat background with values of zero. </w:t>
       </w:r>
     </w:p>
@@ -18322,11 +18445,11 @@
   <w:rsids>
     <w:rsidRoot w:val="00BC1BAC"/>
     <w:rsid w:val="000E4A66"/>
+    <w:rsid w:val="00187BAF"/>
     <w:rsid w:val="00816EF3"/>
     <w:rsid w:val="00BC1BAC"/>
     <w:rsid w:val="00C0445E"/>
     <w:rsid w:val="00DD78BD"/>
-    <w:rsid w:val="00EE6D6B"/>
   </w:rsids>
   <m:mathPr>
     <m:mathFont m:val="Cambria Math"/>

</xml_diff>

<commit_message>
modified:   Documentation.docx 	new file:   webpage/test images/test images.zip
</commit_message>
<xml_diff>
--- a/Documentation.docx
+++ b/Documentation.docx
@@ -6550,15 +6550,7 @@
           <w:szCs w:val="24"/>
           <w:lang w:val="en"/>
         </w:rPr>
-        <w:t>well as the overall user experience and performance</w:t>
-      </w:r>
-      <w:r>
-        <w:rPr>
-          <w:rFonts w:eastAsia="Times New Roman" w:cs="Times New Roman"/>
-          <w:szCs w:val="24"/>
-          <w:lang w:val="en"/>
-        </w:rPr>
-        <w:t>.</w:t>
+        <w:t>well as the overall user experience and performance.</w:t>
       </w:r>
     </w:p>
     <w:p>
@@ -6829,15 +6821,7 @@
           <w:bCs/>
           <w:lang w:val="en"/>
         </w:rPr>
-        <w:t xml:space="preserve">Table </w:t>
-      </w:r>
-      <w:r>
-        <w:rPr>
-          <w:b/>
-          <w:bCs/>
-          <w:lang w:val="en"/>
-        </w:rPr>
-        <w:t>1</w:t>
+        <w:t>Table 1</w:t>
       </w:r>
     </w:p>
     <w:p>
@@ -6857,23 +6841,7 @@
           <w:iCs/>
           <w:lang w:val="en"/>
         </w:rPr>
-        <w:t xml:space="preserve">AWS Lambda </w:t>
-      </w:r>
-      <w:r>
-        <w:rPr>
-          <w:i/>
-          <w:iCs/>
-          <w:lang w:val="en"/>
-        </w:rPr>
-        <w:t xml:space="preserve">Compute </w:t>
-      </w:r>
-      <w:r>
-        <w:rPr>
-          <w:i/>
-          <w:iCs/>
-          <w:lang w:val="en"/>
-        </w:rPr>
-        <w:t>Pricing</w:t>
+        <w:t>AWS Lambda Compute Pricing</w:t>
       </w:r>
     </w:p>
     <w:tbl>
@@ -7017,13 +6985,7 @@
               <w:rPr>
                 <w:lang w:val="en"/>
               </w:rPr>
-              <w:t>Duration</w:t>
-            </w:r>
-            <w:r>
-              <w:rPr>
-                <w:lang w:val="en"/>
-              </w:rPr>
-              <w:t xml:space="preserve"> </w:t>
+              <w:t xml:space="preserve">Duration </w:t>
             </w:r>
             <w:r>
               <w:rPr>
@@ -7327,15 +7289,7 @@
           <w:bCs/>
           <w:lang w:val="en"/>
         </w:rPr>
-        <w:t xml:space="preserve">Table </w:t>
-      </w:r>
-      <w:r>
-        <w:rPr>
-          <w:b/>
-          <w:bCs/>
-          <w:lang w:val="en"/>
-        </w:rPr>
-        <w:t>2</w:t>
+        <w:t>Table 2</w:t>
       </w:r>
     </w:p>
     <w:p>
@@ -7355,23 +7309,7 @@
           <w:iCs/>
           <w:lang w:val="en"/>
         </w:rPr>
-        <w:t xml:space="preserve">AWS Lambda </w:t>
-      </w:r>
-      <w:r>
-        <w:rPr>
-          <w:i/>
-          <w:iCs/>
-          <w:lang w:val="en"/>
-        </w:rPr>
-        <w:t xml:space="preserve">Memory </w:t>
-      </w:r>
-      <w:r>
-        <w:rPr>
-          <w:i/>
-          <w:iCs/>
-          <w:lang w:val="en"/>
-        </w:rPr>
-        <w:t>Pricing</w:t>
+        <w:t>AWS Lambda Memory Pricing</w:t>
       </w:r>
     </w:p>
     <w:tbl>
@@ -9938,7 +9876,17 @@
                 <w:szCs w:val="24"/>
                 <w:lang w:val="en"/>
               </w:rPr>
-              <w:t>…….Description</w:t>
+              <w:t>…….</w:t>
+            </w:r>
+            <w:r>
+              <w:rPr>
+                <w:rFonts w:eastAsia="Times New Roman" w:cs="Times New Roman"/>
+                <w:i/>
+                <w:iCs/>
+                <w:szCs w:val="24"/>
+                <w:lang w:val="en"/>
+              </w:rPr>
+              <w:t>Description</w:t>
             </w:r>
           </w:p>
         </w:tc>
@@ -10783,7 +10731,54 @@
                 <w:szCs w:val="24"/>
                 <w:lang w:val="en"/>
               </w:rPr>
-              <w:t xml:space="preserve">Files to run the front-end webpage </w:t>
+              <w:t>Files to run the front-end webpage</w:t>
+            </w:r>
+          </w:p>
+          <w:p>
+            <w:pPr>
+              <w:spacing w:line="360" w:lineRule="auto"/>
+              <w:ind w:left="1080" w:hanging="15"/>
+              <w:rPr>
+                <w:rFonts w:eastAsia="Times New Roman" w:cs="Times New Roman"/>
+                <w:szCs w:val="24"/>
+                <w:lang w:val="en"/>
+              </w:rPr>
+            </w:pPr>
+            <w:r>
+              <w:rPr>
+                <w:rFonts w:eastAsia="Times New Roman" w:cs="Times New Roman"/>
+                <w:szCs w:val="24"/>
+                <w:lang w:val="en"/>
+              </w:rPr>
+              <w:t>/test images/*</w:t>
+            </w:r>
+            <w:r>
+              <w:rPr>
+                <w:rFonts w:eastAsia="Times New Roman" w:cs="Times New Roman"/>
+                <w:szCs w:val="24"/>
+                <w:lang w:val="en"/>
+              </w:rPr>
+              <w:t>…………</w:t>
+            </w:r>
+            <w:proofErr w:type="gramStart"/>
+            <w:r>
+              <w:rPr>
+                <w:rFonts w:eastAsia="Times New Roman" w:cs="Times New Roman"/>
+                <w:szCs w:val="24"/>
+                <w:lang w:val="en"/>
+              </w:rPr>
+              <w:t>…..</w:t>
+            </w:r>
+            <w:proofErr w:type="gramEnd"/>
+            <w:r>
+              <w:rPr>
+                <w:rFonts w:eastAsia="Times New Roman" w:cs="Times New Roman"/>
+                <w:i/>
+                <w:iCs/>
+                <w:szCs w:val="24"/>
+                <w:lang w:val="en"/>
+              </w:rPr>
+              <w:t>Images used for testing the webpage functionality</w:t>
             </w:r>
           </w:p>
           <w:p>
@@ -11031,26 +11026,12 @@
     </w:tbl>
     <w:p>
       <w:pPr>
-        <w:rPr>
-          <w:szCs w:val="24"/>
-          <w:lang w:val="en"/>
-        </w:rPr>
-      </w:pPr>
-    </w:p>
-    <w:p>
-      <w:pPr>
-        <w:rPr>
-          <w:szCs w:val="24"/>
-          <w:lang w:val="en"/>
-        </w:rPr>
-      </w:pPr>
-      <w:r>
-        <w:rPr>
-          <w:szCs w:val="24"/>
-          <w:lang w:val="en"/>
-        </w:rPr>
-        <w:br w:type="page"/>
-      </w:r>
+        <w:ind w:firstLine="0"/>
+        <w:rPr>
+          <w:szCs w:val="24"/>
+          <w:lang w:val="en"/>
+        </w:rPr>
+      </w:pPr>
     </w:p>
     <w:p>
       <w:pPr>
@@ -11376,13 +11357,7 @@
         <w:rPr>
           <w:lang w:val="en"/>
         </w:rPr>
-        <w:t xml:space="preserve">trained model was integrated into a </w:t>
-      </w:r>
-      <w:r>
-        <w:rPr>
-          <w:lang w:val="en"/>
-        </w:rPr>
-        <w:t xml:space="preserve">REST </w:t>
+        <w:t xml:space="preserve">trained model was integrated into a REST </w:t>
       </w:r>
       <w:r>
         <w:rPr>
@@ -11406,13 +11381,7 @@
         <w:rPr>
           <w:lang w:val="en"/>
         </w:rPr>
-        <w:t xml:space="preserve">using the Python programing language, and open-source libraries </w:t>
-      </w:r>
-      <w:r>
-        <w:rPr>
-          <w:lang w:val="en"/>
-        </w:rPr>
-        <w:t xml:space="preserve">then </w:t>
+        <w:t xml:space="preserve">using the Python programing language, and open-source libraries then </w:t>
       </w:r>
       <w:r>
         <w:rPr>
@@ -11564,15 +11533,7 @@
           <w:iCs/>
           <w:lang w:val="en"/>
         </w:rPr>
-        <w:t xml:space="preserve"> </w:t>
-      </w:r>
-      <w:r>
-        <w:rPr>
-          <w:i/>
-          <w:iCs/>
-          <w:lang w:val="en"/>
-        </w:rPr>
-        <w:t>https://xxlkbgor75nvr7qw256z2xnrdm0ppqai.lambda-url.us-east-2.on.aws/</w:t>
+        <w:t xml:space="preserve"> https://xxlkbgor75nvr7qw256z2xnrdm0ppqai.lambda-url.us-east-2.on.aws/</w:t>
       </w:r>
     </w:p>
     <w:p>
@@ -18060,6 +18021,7 @@
   <w:style w:type="character" w:default="1" w:styleId="DefaultParagraphFont">
     <w:name w:val="Default Paragraph Font"/>
     <w:uiPriority w:val="1"/>
+    <w:semiHidden/>
     <w:unhideWhenUsed/>
   </w:style>
   <w:style w:type="table" w:default="1" w:styleId="TableNormal">
@@ -18446,6 +18408,7 @@
     <w:rsidRoot w:val="00BC1BAC"/>
     <w:rsid w:val="000E4A66"/>
     <w:rsid w:val="00187BAF"/>
+    <w:rsid w:val="006E7B8E"/>
     <w:rsid w:val="00816EF3"/>
     <w:rsid w:val="00BC1BAC"/>
     <w:rsid w:val="00C0445E"/>

</xml_diff>

<commit_message>
Changes to be committed: 	modified:   Documentation.docx
</commit_message>
<xml_diff>
--- a/Documentation.docx
+++ b/Documentation.docx
@@ -3550,7 +3550,15 @@
           <w:szCs w:val="24"/>
           <w:lang w:val="en"/>
         </w:rPr>
-        <w:t>minimal usage fee of $0.20 per one million requests, but this limit far exceeds Clothier's current needs. As a result, costs for the foreseeable future will effectively be zero.</w:t>
+        <w:t>minimum</w:t>
+      </w:r>
+      <w:r>
+        <w:rPr>
+          <w:rFonts w:eastAsia="Times New Roman" w:cs="Times New Roman"/>
+          <w:szCs w:val="24"/>
+          <w:lang w:val="en"/>
+        </w:rPr>
+        <w:t xml:space="preserve"> usage fee of $0.20 per one million requests, but this limit far exceeds Clothier's current needs. As a result, costs for the foreseeable future will effectively be zero.</w:t>
       </w:r>
     </w:p>
     <w:p>
@@ -4298,7 +4306,31 @@
           <w:szCs w:val="24"/>
           <w:lang w:val="en"/>
         </w:rPr>
-        <w:t xml:space="preserve"> system will be able to accept an image from the Clothier inventory and return the category for that item with 85% accuracy. In addition, the model's confidence levels for the classification will be made available for examination by business users.</w:t>
+        <w:t xml:space="preserve"> system will be able to accept an image from the Clothier inventory and return the category for that item with </w:t>
+      </w:r>
+      <w:r>
+        <w:rPr>
+          <w:rFonts w:eastAsia="Times New Roman" w:cs="Times New Roman"/>
+          <w:szCs w:val="24"/>
+          <w:lang w:val="en"/>
+        </w:rPr>
+        <w:t>8</w:t>
+      </w:r>
+      <w:r>
+        <w:rPr>
+          <w:rFonts w:eastAsia="Times New Roman" w:cs="Times New Roman"/>
+          <w:szCs w:val="24"/>
+          <w:lang w:val="en"/>
+        </w:rPr>
+        <w:t>0</w:t>
+      </w:r>
+      <w:r>
+        <w:rPr>
+          <w:rFonts w:eastAsia="Times New Roman" w:cs="Times New Roman"/>
+          <w:szCs w:val="24"/>
+          <w:lang w:val="en"/>
+        </w:rPr>
+        <w:t>% accuracy. In addition, the model's confidence levels for the classification will be made available for examination by business users.</w:t>
       </w:r>
     </w:p>
     <w:p>
@@ -6770,7 +6802,55 @@
           <w:szCs w:val="24"/>
           <w:lang w:val="en"/>
         </w:rPr>
-        <w:t xml:space="preserve"> than 0.002 GB-seconds, utilizing the minimum memory tier of 128 MB. Given the current size of the Clothier inventory, it is expected that usage will remain within the free tier of 1 million requests per month. However, </w:t>
+        <w:t xml:space="preserve"> than 0.002 GB-seconds</w:t>
+      </w:r>
+      <w:r>
+        <w:rPr>
+          <w:rFonts w:eastAsia="Times New Roman" w:cs="Times New Roman"/>
+          <w:szCs w:val="24"/>
+          <w:lang w:val="en"/>
+        </w:rPr>
+        <w:t xml:space="preserve"> (see table 1 for pricing)</w:t>
+      </w:r>
+      <w:r>
+        <w:rPr>
+          <w:rFonts w:eastAsia="Times New Roman" w:cs="Times New Roman"/>
+          <w:szCs w:val="24"/>
+          <w:lang w:val="en"/>
+        </w:rPr>
+        <w:t>, utilizing the minimum memory tier of 128 MB</w:t>
+      </w:r>
+      <w:r>
+        <w:rPr>
+          <w:rFonts w:eastAsia="Times New Roman" w:cs="Times New Roman"/>
+          <w:szCs w:val="24"/>
+          <w:lang w:val="en"/>
+        </w:rPr>
+        <w:t xml:space="preserve"> (see table 2 for pricing)</w:t>
+      </w:r>
+      <w:r>
+        <w:rPr>
+          <w:rFonts w:eastAsia="Times New Roman" w:cs="Times New Roman"/>
+          <w:szCs w:val="24"/>
+          <w:lang w:val="en"/>
+        </w:rPr>
+        <w:t xml:space="preserve">. Given the current size of the Clothier inventory, it is expected that </w:t>
+      </w:r>
+      <w:r>
+        <w:rPr>
+          <w:rFonts w:eastAsia="Times New Roman" w:cs="Times New Roman"/>
+          <w:szCs w:val="24"/>
+          <w:lang w:val="en"/>
+        </w:rPr>
+        <w:t>users</w:t>
+      </w:r>
+      <w:r>
+        <w:rPr>
+          <w:rFonts w:eastAsia="Times New Roman" w:cs="Times New Roman"/>
+          <w:szCs w:val="24"/>
+          <w:lang w:val="en"/>
+        </w:rPr>
+        <w:t xml:space="preserve"> will remain within the free tier of 1 million requests per month. However, </w:t>
       </w:r>
       <w:r>
         <w:rPr>
@@ -7661,7 +7741,21 @@
           <w:szCs w:val="24"/>
           <w:lang w:val="en"/>
         </w:rPr>
-        <w:t>Completion of the project is dependent on the milestones described below.</w:t>
+        <w:t>Completion of the project is dependent on the milestones described below</w:t>
+      </w:r>
+      <w:r>
+        <w:rPr>
+          <w:szCs w:val="24"/>
+          <w:lang w:val="en"/>
+        </w:rPr>
+        <w:t xml:space="preserve"> (see table 3)</w:t>
+      </w:r>
+      <w:r>
+        <w:rPr>
+          <w:szCs w:val="24"/>
+          <w:lang w:val="en"/>
+        </w:rPr>
+        <w:t>.</w:t>
       </w:r>
     </w:p>
     <w:p>
@@ -7751,12 +7845,12 @@
       </w:tblPr>
       <w:tblGrid>
         <w:gridCol w:w="750"/>
-        <w:gridCol w:w="950"/>
-        <w:gridCol w:w="2890"/>
-        <w:gridCol w:w="1260"/>
-        <w:gridCol w:w="810"/>
-        <w:gridCol w:w="1350"/>
-        <w:gridCol w:w="1350"/>
+        <w:gridCol w:w="1456"/>
+        <w:gridCol w:w="2622"/>
+        <w:gridCol w:w="1251"/>
+        <w:gridCol w:w="809"/>
+        <w:gridCol w:w="1236"/>
+        <w:gridCol w:w="1236"/>
       </w:tblGrid>
       <w:tr>
         <w:trPr>
@@ -7795,17 +7889,9 @@
             <w:pPr>
               <w:pStyle w:val="NoSpacing"/>
             </w:pPr>
-            <w:proofErr w:type="spellStart"/>
-            <w:r>
-              <w:t>Prere</w:t>
-            </w:r>
-            <w:r>
-              <w:t>-</w:t>
-            </w:r>
-            <w:r>
-              <w:t>quisites</w:t>
-            </w:r>
-            <w:proofErr w:type="spellEnd"/>
+            <w:r>
+              <w:t>Prerequisites</w:t>
+            </w:r>
           </w:p>
         </w:tc>
         <w:tc>
@@ -9533,6 +9619,7 @@
           <w:color w:val="202124"/>
           <w:shd w:val="clear" w:color="auto" w:fill="FFFFFF"/>
         </w:rPr>
+        <w:lastRenderedPageBreak/>
         <w:t>*</w:t>
       </w:r>
       <w:r>
@@ -9746,6 +9833,13 @@
           <w:lang w:val="en"/>
         </w:rPr>
         <w:t xml:space="preserve"> in the table below</w:t>
+      </w:r>
+      <w:r>
+        <w:rPr>
+          <w:szCs w:val="24"/>
+          <w:lang w:val="en"/>
+        </w:rPr>
+        <w:t xml:space="preserve"> (see table 4)</w:t>
       </w:r>
       <w:r>
         <w:rPr>
@@ -11080,7 +11174,19 @@
         <w:rPr>
           <w:lang w:val="en"/>
         </w:rPr>
-        <w:t>The Clothier e-commerce site had a large and diverse catalogue of clothing items for sale, but no system in place for categorizing them. This made it difficult for customers to find specific items and for the company to effectively manage and organize their inventory.</w:t>
+        <w:t xml:space="preserve">The Clothier e-commerce site had a large and diverse catalogue of clothing items for sale, but no system in place for categorizing them. This made it difficult for customers to find specific items and for the company to effectively manage and organize </w:t>
+      </w:r>
+      <w:r>
+        <w:rPr>
+          <w:lang w:val="en"/>
+        </w:rPr>
+        <w:t>its</w:t>
+      </w:r>
+      <w:r>
+        <w:rPr>
+          <w:lang w:val="en"/>
+        </w:rPr>
+        <w:t xml:space="preserve"> inventory.</w:t>
       </w:r>
       <w:r>
         <w:rPr>
@@ -11141,14 +11247,12 @@
         </w:rPr>
         <w:t xml:space="preserve"> </w:t>
       </w:r>
-      <w:proofErr w:type="spellStart"/>
-      <w:r>
-        <w:rPr>
-          <w:lang w:val="en"/>
-        </w:rPr>
-        <w:t>notebooked</w:t>
-      </w:r>
-      <w:proofErr w:type="spellEnd"/>
+      <w:r>
+        <w:rPr>
+          <w:lang w:val="en"/>
+        </w:rPr>
+        <w:t>notebook</w:t>
+      </w:r>
       <w:r>
         <w:rPr>
           <w:lang w:val="en"/>
@@ -11160,6 +11264,12 @@
           <w:lang w:val="en"/>
         </w:rPr>
         <w:t>that could accurately assign categories to clothing items</w:t>
+      </w:r>
+      <w:r>
+        <w:rPr>
+          <w:lang w:val="en"/>
+        </w:rPr>
+        <w:t xml:space="preserve"> (see figure 1)</w:t>
       </w:r>
       <w:r>
         <w:rPr>
@@ -11399,7 +11509,19 @@
         <w:rPr>
           <w:lang w:val="en"/>
         </w:rPr>
-        <w:t>as a for integration into other systems.</w:t>
+        <w:t>for integration into other systems</w:t>
+      </w:r>
+      <w:r>
+        <w:rPr>
+          <w:lang w:val="en"/>
+        </w:rPr>
+        <w:t xml:space="preserve"> (see figure 2)</w:t>
+      </w:r>
+      <w:r>
+        <w:rPr>
+          <w:lang w:val="en"/>
+        </w:rPr>
+        <w:t>.</w:t>
       </w:r>
     </w:p>
     <w:p>
@@ -11445,7 +11567,71 @@
           <w:iCs/>
           <w:lang w:val="en"/>
         </w:rPr>
-        <w:t>The welcome message on the root endpoint of the API</w:t>
+        <w:t xml:space="preserve">The </w:t>
+      </w:r>
+      <w:r>
+        <w:rPr>
+          <w:i/>
+          <w:iCs/>
+          <w:lang w:val="en"/>
+        </w:rPr>
+        <w:t>W</w:t>
+      </w:r>
+      <w:r>
+        <w:rPr>
+          <w:i/>
+          <w:iCs/>
+          <w:lang w:val="en"/>
+        </w:rPr>
+        <w:t xml:space="preserve">elcome </w:t>
+      </w:r>
+      <w:r>
+        <w:rPr>
+          <w:i/>
+          <w:iCs/>
+          <w:lang w:val="en"/>
+        </w:rPr>
+        <w:t>M</w:t>
+      </w:r>
+      <w:r>
+        <w:rPr>
+          <w:i/>
+          <w:iCs/>
+          <w:lang w:val="en"/>
+        </w:rPr>
+        <w:t xml:space="preserve">essage on the </w:t>
+      </w:r>
+      <w:r>
+        <w:rPr>
+          <w:i/>
+          <w:iCs/>
+          <w:lang w:val="en"/>
+        </w:rPr>
+        <w:t>R</w:t>
+      </w:r>
+      <w:r>
+        <w:rPr>
+          <w:i/>
+          <w:iCs/>
+          <w:lang w:val="en"/>
+        </w:rPr>
+        <w:t xml:space="preserve">oot </w:t>
+      </w:r>
+      <w:r>
+        <w:rPr>
+          <w:i/>
+          <w:iCs/>
+          <w:lang w:val="en"/>
+        </w:rPr>
+        <w:t>E</w:t>
+      </w:r>
+      <w:r>
+        <w:rPr>
+          <w:i/>
+          <w:iCs/>
+          <w:lang w:val="en"/>
+        </w:rPr>
+        <w:t>ndpoint of the API</w:t>
       </w:r>
     </w:p>
     <w:p>
@@ -11609,7 +11795,19 @@
         <w:rPr>
           <w:lang w:val="en"/>
         </w:rPr>
-        <w:t xml:space="preserve"> system, users can visit the front-end website and upload an image of a piece of clothing. The system will then process the image and return the predicted category for the item. </w:t>
+        <w:t xml:space="preserve"> system, users can visit the front-end website and upload an image of a piece of clothing. The system will then process the image and return the predicted category for the item</w:t>
+      </w:r>
+      <w:r>
+        <w:rPr>
+          <w:lang w:val="en"/>
+        </w:rPr>
+        <w:t xml:space="preserve"> (see figure 3)</w:t>
+      </w:r>
+      <w:r>
+        <w:rPr>
+          <w:lang w:val="en"/>
+        </w:rPr>
+        <w:t xml:space="preserve">. </w:t>
       </w:r>
     </w:p>
     <w:p>
@@ -11681,16 +11879,14 @@
         </w:rPr>
         <w:t xml:space="preserve"> </w:t>
       </w:r>
-      <w:proofErr w:type="spellStart"/>
       <w:r>
         <w:rPr>
           <w:i/>
           <w:iCs/>
           <w:lang w:val="en"/>
         </w:rPr>
-        <w:t>Classifing</w:t>
-      </w:r>
-      <w:proofErr w:type="spellEnd"/>
+        <w:t>Classifying</w:t>
+      </w:r>
       <w:r>
         <w:rPr>
           <w:i/>
@@ -11891,19 +12087,41 @@
         </w:rPr>
         <w:t xml:space="preserve"> provided in the project's </w:t>
       </w:r>
-      <w:proofErr w:type="spellStart"/>
-      <w:r>
-        <w:rPr>
-          <w:lang w:val="en"/>
-        </w:rPr>
-        <w:t>Github</w:t>
-      </w:r>
-      <w:proofErr w:type="spellEnd"/>
-      <w:r>
-        <w:rPr>
-          <w:lang w:val="en"/>
-        </w:rPr>
-        <w:t xml:space="preserve"> repository in the \model training\data\Fashion MNIST.zip file and are also available on Kaggle. The dataset consists of two CSV files: fashion-mnist_train.csv and fashion-mnist_test.csv, containing image data and labels for 6000 training examples and 1000 validation examples, respectively. These files are considered the raw datasets for the CNN.</w:t>
+      <w:r>
+        <w:rPr>
+          <w:lang w:val="en"/>
+        </w:rPr>
+        <w:t>GitHub</w:t>
+      </w:r>
+      <w:r>
+        <w:rPr>
+          <w:lang w:val="en"/>
+        </w:rPr>
+        <w:t xml:space="preserve"> repository in the \model training\data\Fashion MNIST.zip file and </w:t>
+      </w:r>
+      <w:r>
+        <w:rPr>
+          <w:lang w:val="en"/>
+        </w:rPr>
+        <w:t>is</w:t>
+      </w:r>
+      <w:r>
+        <w:rPr>
+          <w:lang w:val="en"/>
+        </w:rPr>
+        <w:t xml:space="preserve"> also available on Kaggle. The dataset consists of two CSV files: fashion-mnist_train.csv and fashion-mnist_test.csv, containing image data and labels for 6000 training examples and 1000 validation examples, respectively. These files are considered the raw datasets for the CNN</w:t>
+      </w:r>
+      <w:r>
+        <w:rPr>
+          <w:lang w:val="en"/>
+        </w:rPr>
+        <w:t xml:space="preserve"> (see table 5, and figure 4)</w:t>
+      </w:r>
+      <w:r>
+        <w:rPr>
+          <w:lang w:val="en"/>
+        </w:rPr>
+        <w:t>.</w:t>
       </w:r>
     </w:p>
     <w:p>
@@ -12335,6 +12553,7 @@
               <w:rPr>
                 <w:lang w:val="en"/>
               </w:rPr>
+              <w:lastRenderedPageBreak/>
               <w:t>9</w:t>
             </w:r>
           </w:p>
@@ -12579,7 +12798,6 @@
               <w:rPr>
                 <w:lang w:val="en"/>
               </w:rPr>
-              <w:lastRenderedPageBreak/>
               <w:t>…</w:t>
             </w:r>
           </w:p>
@@ -12982,7 +13200,19 @@
         <w:rPr>
           <w:lang w:val="en"/>
         </w:rPr>
-        <w:t xml:space="preserve"> notebook. The augmented dataset was then used to train the CNN model. However, the final application does not utilize this dataset, as the model is deployed in a trained state on the API.</w:t>
+        <w:t xml:space="preserve"> notebook</w:t>
+      </w:r>
+      <w:r>
+        <w:rPr>
+          <w:lang w:val="en"/>
+        </w:rPr>
+        <w:t xml:space="preserve"> (see figure 5)</w:t>
+      </w:r>
+      <w:r>
+        <w:rPr>
+          <w:lang w:val="en"/>
+        </w:rPr>
+        <w:t>. The augmented dataset was then used to train the CNN model. However, the final application does not utilize this dataset, as the model is deployed in a trained state on the API.</w:t>
       </w:r>
     </w:p>
     <w:p>
@@ -13176,7 +13406,21 @@
           <w:szCs w:val="24"/>
           <w:lang w:val="en"/>
         </w:rPr>
-        <w:t>Objective (or Hypothesis) Verification</w:t>
+        <w:t xml:space="preserve">Objective </w:t>
+      </w:r>
+      <w:r>
+        <w:rPr>
+          <w:szCs w:val="24"/>
+          <w:lang w:val="en"/>
+        </w:rPr>
+        <w:t>and</w:t>
+      </w:r>
+      <w:r>
+        <w:rPr>
+          <w:szCs w:val="24"/>
+          <w:lang w:val="en"/>
+        </w:rPr>
+        <w:t xml:space="preserve"> Hypothesis Verification</w:t>
       </w:r>
       <w:bookmarkEnd w:id="28"/>
     </w:p>
@@ -13195,7 +13439,547 @@
           <w:szCs w:val="24"/>
           <w:lang w:val="en"/>
         </w:rPr>
-        <w:t>TODO</w:t>
+        <w:t>T</w:t>
+      </w:r>
+      <w:r>
+        <w:rPr>
+          <w:rFonts w:eastAsia="Times New Roman" w:cs="Times New Roman"/>
+          <w:szCs w:val="24"/>
+          <w:lang w:val="en"/>
+        </w:rPr>
+        <w:t xml:space="preserve">he </w:t>
+      </w:r>
+      <w:r>
+        <w:rPr>
+          <w:rFonts w:eastAsia="Times New Roman" w:cs="Times New Roman"/>
+          <w:szCs w:val="24"/>
+          <w:lang w:val="en"/>
+        </w:rPr>
+        <w:t xml:space="preserve">first </w:t>
+      </w:r>
+      <w:r>
+        <w:rPr>
+          <w:rFonts w:eastAsia="Times New Roman" w:cs="Times New Roman"/>
+          <w:szCs w:val="24"/>
+          <w:lang w:val="en"/>
+        </w:rPr>
+        <w:t xml:space="preserve">objective of the </w:t>
+      </w:r>
+      <w:proofErr w:type="spellStart"/>
+      <w:r>
+        <w:rPr>
+          <w:rFonts w:eastAsia="Times New Roman" w:cs="Times New Roman"/>
+          <w:szCs w:val="24"/>
+          <w:lang w:val="en"/>
+        </w:rPr>
+        <w:t>Clothesifier</w:t>
+      </w:r>
+      <w:proofErr w:type="spellEnd"/>
+      <w:r>
+        <w:rPr>
+          <w:rFonts w:eastAsia="Times New Roman" w:cs="Times New Roman"/>
+          <w:szCs w:val="24"/>
+          <w:lang w:val="en"/>
+        </w:rPr>
+        <w:t xml:space="preserve"> system </w:t>
+      </w:r>
+      <w:r>
+        <w:rPr>
+          <w:rFonts w:eastAsia="Times New Roman" w:cs="Times New Roman"/>
+          <w:szCs w:val="24"/>
+          <w:lang w:val="en"/>
+        </w:rPr>
+        <w:t xml:space="preserve">is </w:t>
+      </w:r>
+      <w:r>
+        <w:rPr>
+          <w:rFonts w:eastAsia="Times New Roman" w:cs="Times New Roman"/>
+          <w:szCs w:val="24"/>
+          <w:lang w:val="en"/>
+        </w:rPr>
+        <w:t xml:space="preserve">the ability </w:t>
+      </w:r>
+      <w:r>
+        <w:rPr>
+          <w:rFonts w:eastAsia="Times New Roman" w:cs="Times New Roman"/>
+          <w:szCs w:val="24"/>
+          <w:lang w:val="en"/>
+        </w:rPr>
+        <w:t xml:space="preserve">to accept an image from the Clothier inventory and return the category for that item with </w:t>
+      </w:r>
+      <w:r>
+        <w:rPr>
+          <w:rFonts w:eastAsia="Times New Roman" w:cs="Times New Roman"/>
+          <w:szCs w:val="24"/>
+          <w:lang w:val="en"/>
+        </w:rPr>
+        <w:t>8</w:t>
+      </w:r>
+      <w:r>
+        <w:rPr>
+          <w:rFonts w:eastAsia="Times New Roman" w:cs="Times New Roman"/>
+          <w:szCs w:val="24"/>
+          <w:lang w:val="en"/>
+        </w:rPr>
+        <w:t>0</w:t>
+      </w:r>
+      <w:r>
+        <w:rPr>
+          <w:rFonts w:eastAsia="Times New Roman" w:cs="Times New Roman"/>
+          <w:szCs w:val="24"/>
+          <w:lang w:val="en"/>
+        </w:rPr>
+        <w:t>% accuracy.</w:t>
+      </w:r>
+      <w:r>
+        <w:rPr>
+          <w:rFonts w:eastAsia="Times New Roman" w:cs="Times New Roman"/>
+          <w:szCs w:val="24"/>
+          <w:lang w:val="en"/>
+        </w:rPr>
+        <w:t xml:space="preserve">  The objective was accomplished with validation through testing the CNN model against the verification data </w:t>
+      </w:r>
+      <w:r>
+        <w:rPr>
+          <w:rFonts w:eastAsia="Times New Roman" w:cs="Times New Roman"/>
+          <w:szCs w:val="24"/>
+          <w:lang w:val="en"/>
+        </w:rPr>
+        <w:t xml:space="preserve">reserved for testing, </w:t>
+      </w:r>
+      <w:r>
+        <w:rPr>
+          <w:rFonts w:eastAsia="Times New Roman" w:cs="Times New Roman"/>
+          <w:szCs w:val="24"/>
+          <w:lang w:val="en"/>
+        </w:rPr>
+        <w:t>reaching close to 86% accuracy as demonstrated in the training notebook</w:t>
+      </w:r>
+      <w:r>
+        <w:rPr>
+          <w:rFonts w:eastAsia="Times New Roman" w:cs="Times New Roman"/>
+          <w:szCs w:val="24"/>
+          <w:lang w:val="en"/>
+        </w:rPr>
+        <w:t xml:space="preserve"> (see figure 6).</w:t>
+      </w:r>
+    </w:p>
+    <w:p>
+      <w:pPr>
+        <w:pStyle w:val="NoSpacing"/>
+        <w:ind w:left="90"/>
+        <w:rPr>
+          <w:b/>
+          <w:bCs/>
+          <w:lang w:val="en"/>
+        </w:rPr>
+      </w:pPr>
+      <w:r>
+        <w:rPr>
+          <w:b/>
+          <w:bCs/>
+          <w:lang w:val="en"/>
+        </w:rPr>
+        <w:t>Figure 6</w:t>
+      </w:r>
+    </w:p>
+    <w:p>
+      <w:pPr>
+        <w:pStyle w:val="NoSpacing"/>
+        <w:ind w:left="90"/>
+        <w:rPr>
+          <w:i/>
+          <w:iCs/>
+          <w:lang w:val="en"/>
+        </w:rPr>
+      </w:pPr>
+      <w:r>
+        <w:rPr>
+          <w:i/>
+          <w:iCs/>
+          <w:lang w:val="en"/>
+        </w:rPr>
+        <w:t>Model Accuracy Score on the Validation Set After Final Training Epoch</w:t>
+      </w:r>
+    </w:p>
+    <w:p>
+      <w:pPr>
+        <w:ind w:left="90" w:firstLine="0"/>
+        <w:rPr>
+          <w:b/>
+          <w:lang w:val="en"/>
+        </w:rPr>
+      </w:pPr>
+      <w:r>
+        <w:rPr>
+          <w:b/>
+          <w:noProof/>
+          <w:lang w:val="en"/>
+        </w:rPr>
+        <w:lastRenderedPageBreak/>
+        <w:drawing>
+          <wp:inline distT="0" distB="0" distL="0" distR="0" wp14:anchorId="03C5BF76" wp14:editId="362F6A5A">
+            <wp:extent cx="4762500" cy="3279474"/>
+            <wp:effectExtent l="19050" t="19050" r="19050" b="16510"/>
+            <wp:docPr id="21" name="Picture 21"/>
+            <wp:cNvGraphicFramePr>
+              <a:graphicFrameLocks xmlns:a="http://schemas.openxmlformats.org/drawingml/2006/main" noChangeAspect="1"/>
+            </wp:cNvGraphicFramePr>
+            <a:graphic xmlns:a="http://schemas.openxmlformats.org/drawingml/2006/main">
+              <a:graphicData uri="http://schemas.openxmlformats.org/drawingml/2006/picture">
+                <pic:pic xmlns:pic="http://schemas.openxmlformats.org/drawingml/2006/picture">
+                  <pic:nvPicPr>
+                    <pic:cNvPr id="0" name="Picture 9"/>
+                    <pic:cNvPicPr>
+                      <a:picLocks noChangeAspect="1" noChangeArrowheads="1"/>
+                    </pic:cNvPicPr>
+                  </pic:nvPicPr>
+                  <pic:blipFill>
+                    <a:blip r:embed="rId13">
+                      <a:extLst>
+                        <a:ext uri="{28A0092B-C50C-407E-A947-70E740481C1C}">
+                          <a14:useLocalDpi xmlns:a14="http://schemas.microsoft.com/office/drawing/2010/main" val="0"/>
+                        </a:ext>
+                      </a:extLst>
+                    </a:blip>
+                    <a:srcRect/>
+                    <a:stretch>
+                      <a:fillRect/>
+                    </a:stretch>
+                  </pic:blipFill>
+                  <pic:spPr bwMode="auto">
+                    <a:xfrm>
+                      <a:off x="0" y="0"/>
+                      <a:ext cx="4771197" cy="3285463"/>
+                    </a:xfrm>
+                    <a:prstGeom prst="rect">
+                      <a:avLst/>
+                    </a:prstGeom>
+                    <a:noFill/>
+                    <a:ln>
+                      <a:solidFill>
+                        <a:schemeClr val="tx1"/>
+                      </a:solidFill>
+                    </a:ln>
+                  </pic:spPr>
+                </pic:pic>
+              </a:graphicData>
+            </a:graphic>
+          </wp:inline>
+        </w:drawing>
+      </w:r>
+    </w:p>
+    <w:p>
+      <w:pPr>
+        <w:rPr>
+          <w:bCs/>
+          <w:lang w:val="en"/>
+        </w:rPr>
+      </w:pPr>
+      <w:r>
+        <w:rPr>
+          <w:bCs/>
+          <w:lang w:val="en"/>
+        </w:rPr>
+        <w:t xml:space="preserve">Further validation was performed with the use of a confusion matrix to understand which classes were responsible for the </w:t>
+      </w:r>
+      <w:r>
+        <w:rPr>
+          <w:bCs/>
+          <w:lang w:val="en"/>
+        </w:rPr>
+        <w:t>misclassification</w:t>
+      </w:r>
+      <w:r>
+        <w:rPr>
+          <w:bCs/>
+          <w:lang w:val="en"/>
+        </w:rPr>
+        <w:t xml:space="preserve"> (see figure 7).</w:t>
+      </w:r>
+    </w:p>
+    <w:p>
+      <w:pPr>
+        <w:pStyle w:val="NoSpacing"/>
+        <w:ind w:left="90"/>
+        <w:rPr>
+          <w:b/>
+          <w:bCs/>
+          <w:lang w:val="en"/>
+        </w:rPr>
+      </w:pPr>
+      <w:r>
+        <w:rPr>
+          <w:b/>
+          <w:bCs/>
+          <w:lang w:val="en"/>
+        </w:rPr>
+        <w:t>Figure 7</w:t>
+      </w:r>
+    </w:p>
+    <w:p>
+      <w:pPr>
+        <w:pStyle w:val="NoSpacing"/>
+        <w:ind w:left="90"/>
+        <w:rPr>
+          <w:i/>
+          <w:iCs/>
+          <w:lang w:val="en"/>
+        </w:rPr>
+      </w:pPr>
+      <w:r>
+        <w:rPr>
+          <w:i/>
+          <w:iCs/>
+          <w:lang w:val="en"/>
+        </w:rPr>
+        <w:t>Confusion Matrix Showing Classification Successes and Errors</w:t>
+      </w:r>
+    </w:p>
+    <w:p>
+      <w:pPr>
+        <w:ind w:left="90" w:firstLine="0"/>
+        <w:rPr>
+          <w:bCs/>
+          <w:lang w:val="en"/>
+        </w:rPr>
+      </w:pPr>
+      <w:r>
+        <w:rPr>
+          <w:b/>
+          <w:noProof/>
+          <w:lang w:val="en"/>
+        </w:rPr>
+        <w:drawing>
+          <wp:inline distT="0" distB="0" distL="0" distR="0" wp14:anchorId="0AC99B85" wp14:editId="708EE991">
+            <wp:extent cx="3228975" cy="3281243"/>
+            <wp:effectExtent l="19050" t="19050" r="9525" b="14605"/>
+            <wp:docPr id="22" name="Picture 22"/>
+            <wp:cNvGraphicFramePr>
+              <a:graphicFrameLocks xmlns:a="http://schemas.openxmlformats.org/drawingml/2006/main" noChangeAspect="1"/>
+            </wp:cNvGraphicFramePr>
+            <a:graphic xmlns:a="http://schemas.openxmlformats.org/drawingml/2006/main">
+              <a:graphicData uri="http://schemas.openxmlformats.org/drawingml/2006/picture">
+                <pic:pic xmlns:pic="http://schemas.openxmlformats.org/drawingml/2006/picture">
+                  <pic:nvPicPr>
+                    <pic:cNvPr id="0" name="Picture 10"/>
+                    <pic:cNvPicPr>
+                      <a:picLocks noChangeAspect="1" noChangeArrowheads="1"/>
+                    </pic:cNvPicPr>
+                  </pic:nvPicPr>
+                  <pic:blipFill>
+                    <a:blip r:embed="rId14">
+                      <a:extLst>
+                        <a:ext uri="{28A0092B-C50C-407E-A947-70E740481C1C}">
+                          <a14:useLocalDpi xmlns:a14="http://schemas.microsoft.com/office/drawing/2010/main" val="0"/>
+                        </a:ext>
+                      </a:extLst>
+                    </a:blip>
+                    <a:srcRect/>
+                    <a:stretch>
+                      <a:fillRect/>
+                    </a:stretch>
+                  </pic:blipFill>
+                  <pic:spPr bwMode="auto">
+                    <a:xfrm>
+                      <a:off x="0" y="0"/>
+                      <a:ext cx="3235111" cy="3287478"/>
+                    </a:xfrm>
+                    <a:prstGeom prst="rect">
+                      <a:avLst/>
+                    </a:prstGeom>
+                    <a:noFill/>
+                    <a:ln>
+                      <a:solidFill>
+                        <a:schemeClr val="tx1"/>
+                      </a:solidFill>
+                    </a:ln>
+                  </pic:spPr>
+                </pic:pic>
+              </a:graphicData>
+            </a:graphic>
+          </wp:inline>
+        </w:drawing>
+      </w:r>
+    </w:p>
+    <w:p>
+      <w:pPr>
+        <w:rPr>
+          <w:rFonts w:eastAsia="Times New Roman" w:cs="Times New Roman"/>
+          <w:szCs w:val="24"/>
+          <w:lang w:val="en"/>
+        </w:rPr>
+      </w:pPr>
+      <w:r>
+        <w:rPr>
+          <w:rFonts w:eastAsia="Times New Roman" w:cs="Times New Roman"/>
+          <w:szCs w:val="24"/>
+          <w:lang w:val="en"/>
+        </w:rPr>
+        <w:lastRenderedPageBreak/>
+        <w:t xml:space="preserve">The hypothesis </w:t>
+      </w:r>
+      <w:r>
+        <w:rPr>
+          <w:rFonts w:eastAsia="Times New Roman" w:cs="Times New Roman"/>
+          <w:szCs w:val="24"/>
+          <w:lang w:val="en"/>
+        </w:rPr>
+        <w:t>was</w:t>
+      </w:r>
+      <w:r>
+        <w:rPr>
+          <w:rFonts w:eastAsia="Times New Roman" w:cs="Times New Roman"/>
+          <w:szCs w:val="24"/>
+          <w:lang w:val="en"/>
+        </w:rPr>
+        <w:t xml:space="preserve"> that a model </w:t>
+      </w:r>
+      <w:r>
+        <w:rPr>
+          <w:rFonts w:eastAsia="Times New Roman" w:cs="Times New Roman"/>
+          <w:szCs w:val="24"/>
+          <w:lang w:val="en"/>
+        </w:rPr>
+        <w:t>would</w:t>
+      </w:r>
+      <w:r>
+        <w:rPr>
+          <w:rFonts w:eastAsia="Times New Roman" w:cs="Times New Roman"/>
+          <w:szCs w:val="24"/>
+          <w:lang w:val="en"/>
+        </w:rPr>
+        <w:t xml:space="preserve"> </w:t>
+      </w:r>
+      <w:r>
+        <w:rPr>
+          <w:rFonts w:eastAsia="Times New Roman" w:cs="Times New Roman"/>
+          <w:szCs w:val="24"/>
+          <w:lang w:val="en"/>
+        </w:rPr>
+        <w:t xml:space="preserve">be able to generalize to the Clothier data and perform accurate image classification. </w:t>
+      </w:r>
+      <w:r>
+        <w:rPr>
+          <w:rFonts w:eastAsia="Times New Roman" w:cs="Times New Roman"/>
+          <w:szCs w:val="24"/>
+          <w:lang w:val="en"/>
+        </w:rPr>
+        <w:t>This was validated as a correct hypothesis by the model correctly predicting curated items from the Clothier inventory, as demonstrated in the notebook</w:t>
+      </w:r>
+      <w:r>
+        <w:rPr>
+          <w:rFonts w:eastAsia="Times New Roman" w:cs="Times New Roman"/>
+          <w:szCs w:val="24"/>
+          <w:lang w:val="en"/>
+        </w:rPr>
+        <w:t xml:space="preserve"> (see figure 8).</w:t>
+      </w:r>
+    </w:p>
+    <w:p>
+      <w:pPr>
+        <w:pStyle w:val="NoSpacing"/>
+        <w:ind w:left="90"/>
+        <w:rPr>
+          <w:b/>
+          <w:bCs/>
+          <w:lang w:val="en"/>
+        </w:rPr>
+      </w:pPr>
+      <w:r>
+        <w:rPr>
+          <w:b/>
+          <w:bCs/>
+          <w:lang w:val="en"/>
+        </w:rPr>
+        <w:t>Figure 8</w:t>
+      </w:r>
+    </w:p>
+    <w:p>
+      <w:pPr>
+        <w:pStyle w:val="NoSpacing"/>
+        <w:ind w:left="90"/>
+        <w:rPr>
+          <w:i/>
+          <w:iCs/>
+          <w:lang w:val="en"/>
+        </w:rPr>
+      </w:pPr>
+      <w:r>
+        <w:rPr>
+          <w:i/>
+          <w:iCs/>
+          <w:lang w:val="en"/>
+        </w:rPr>
+        <w:t>Classification of an Item from the Clothier Inventory</w:t>
+      </w:r>
+    </w:p>
+    <w:p>
+      <w:pPr>
+        <w:ind w:left="90" w:firstLine="0"/>
+        <w:rPr>
+          <w:rFonts w:eastAsia="Times New Roman" w:cs="Times New Roman"/>
+          <w:szCs w:val="24"/>
+          <w:lang w:val="en"/>
+        </w:rPr>
+      </w:pPr>
+      <w:r>
+        <w:rPr>
+          <w:rFonts w:eastAsia="Times New Roman" w:cs="Times New Roman"/>
+          <w:noProof/>
+          <w:szCs w:val="24"/>
+          <w:lang w:val="en"/>
+        </w:rPr>
+        <w:drawing>
+          <wp:inline distT="0" distB="0" distL="0" distR="0" wp14:anchorId="0C4E9AA8" wp14:editId="63E7B612">
+            <wp:extent cx="4705350" cy="2774950"/>
+            <wp:effectExtent l="19050" t="19050" r="19050" b="25400"/>
+            <wp:docPr id="24" name="Picture 24"/>
+            <wp:cNvGraphicFramePr>
+              <a:graphicFrameLocks xmlns:a="http://schemas.openxmlformats.org/drawingml/2006/main" noChangeAspect="1"/>
+            </wp:cNvGraphicFramePr>
+            <a:graphic xmlns:a="http://schemas.openxmlformats.org/drawingml/2006/main">
+              <a:graphicData uri="http://schemas.openxmlformats.org/drawingml/2006/picture">
+                <pic:pic xmlns:pic="http://schemas.openxmlformats.org/drawingml/2006/picture">
+                  <pic:nvPicPr>
+                    <pic:cNvPr id="0" name="Picture 11"/>
+                    <pic:cNvPicPr>
+                      <a:picLocks noChangeAspect="1" noChangeArrowheads="1"/>
+                    </pic:cNvPicPr>
+                  </pic:nvPicPr>
+                  <pic:blipFill>
+                    <a:blip r:embed="rId15">
+                      <a:extLst>
+                        <a:ext uri="{28A0092B-C50C-407E-A947-70E740481C1C}">
+                          <a14:useLocalDpi xmlns:a14="http://schemas.microsoft.com/office/drawing/2010/main" val="0"/>
+                        </a:ext>
+                      </a:extLst>
+                    </a:blip>
+                    <a:srcRect/>
+                    <a:stretch>
+                      <a:fillRect/>
+                    </a:stretch>
+                  </pic:blipFill>
+                  <pic:spPr bwMode="auto">
+                    <a:xfrm>
+                      <a:off x="0" y="0"/>
+                      <a:ext cx="4709991" cy="2777687"/>
+                    </a:xfrm>
+                    <a:prstGeom prst="rect">
+                      <a:avLst/>
+                    </a:prstGeom>
+                    <a:noFill/>
+                    <a:ln>
+                      <a:solidFill>
+                        <a:schemeClr val="tx1"/>
+                      </a:solidFill>
+                    </a:ln>
+                  </pic:spPr>
+                </pic:pic>
+              </a:graphicData>
+            </a:graphic>
+          </wp:inline>
+        </w:drawing>
       </w:r>
     </w:p>
     <w:p>
@@ -13265,8 +14049,307 @@
           <w:szCs w:val="24"/>
           <w:lang w:val="en"/>
         </w:rPr>
-        <w:t>TODO</w:t>
-      </w:r>
+        <w:t xml:space="preserve">As described in the </w:t>
+      </w:r>
+      <w:r>
+        <w:rPr>
+          <w:rFonts w:eastAsia="Times New Roman" w:cs="Times New Roman"/>
+          <w:szCs w:val="24"/>
+          <w:lang w:val="en"/>
+        </w:rPr>
+        <w:t>Objective and Hypothesis Verification</w:t>
+      </w:r>
+      <w:r>
+        <w:rPr>
+          <w:rFonts w:eastAsia="Times New Roman" w:cs="Times New Roman"/>
+          <w:szCs w:val="24"/>
+          <w:lang w:val="en"/>
+        </w:rPr>
+        <w:t xml:space="preserve"> section, accuracy was </w:t>
+      </w:r>
+      <w:r>
+        <w:rPr>
+          <w:rFonts w:eastAsia="Times New Roman" w:cs="Times New Roman"/>
+          <w:szCs w:val="24"/>
+          <w:lang w:val="en"/>
+        </w:rPr>
+        <w:t>assessed</w:t>
+      </w:r>
+      <w:r>
+        <w:rPr>
+          <w:rFonts w:eastAsia="Times New Roman" w:cs="Times New Roman"/>
+          <w:szCs w:val="24"/>
+          <w:lang w:val="en"/>
+        </w:rPr>
+        <w:t xml:space="preserve"> based on the performance of the CNN to correctly classify an image of clothing.  Model performance was </w:t>
+      </w:r>
+      <w:r>
+        <w:rPr>
+          <w:rFonts w:eastAsia="Times New Roman" w:cs="Times New Roman"/>
+          <w:szCs w:val="24"/>
+          <w:lang w:val="en"/>
+        </w:rPr>
+        <w:t>assessed</w:t>
+      </w:r>
+      <w:r>
+        <w:rPr>
+          <w:rFonts w:eastAsia="Times New Roman" w:cs="Times New Roman"/>
+          <w:szCs w:val="24"/>
+          <w:lang w:val="en"/>
+        </w:rPr>
+        <w:t xml:space="preserve"> in 3 ways:</w:t>
+      </w:r>
+    </w:p>
+    <w:p>
+      <w:pPr>
+        <w:pStyle w:val="Heading3"/>
+        <w:rPr>
+          <w:rFonts w:eastAsia="Times New Roman"/>
+          <w:vanish/>
+          <w:lang w:val="en"/>
+          <w:specVanish/>
+        </w:rPr>
+      </w:pPr>
+      <w:r>
+        <w:rPr>
+          <w:rFonts w:eastAsia="Times New Roman"/>
+          <w:lang w:val="en"/>
+        </w:rPr>
+        <w:lastRenderedPageBreak/>
+        <w:t>Accuracy Against the Validation Set</w:t>
+      </w:r>
+    </w:p>
+    <w:p>
+      <w:pPr>
+        <w:rPr>
+          <w:lang w:val="en"/>
+        </w:rPr>
+      </w:pPr>
+      <w:r>
+        <w:rPr>
+          <w:b/>
+          <w:bCs/>
+          <w:lang w:val="en"/>
+        </w:rPr>
+        <w:t>.</w:t>
+      </w:r>
+      <w:r>
+        <w:rPr>
+          <w:lang w:val="en"/>
+        </w:rPr>
+        <w:t xml:space="preserve">  </w:t>
+      </w:r>
+      <w:r>
+        <w:rPr>
+          <w:lang w:val="en"/>
+        </w:rPr>
+        <w:t xml:space="preserve">The Fashion MNIST data was split such that 1000 images were set aside for validation.  </w:t>
+      </w:r>
+      <w:r>
+        <w:rPr>
+          <w:lang w:val="en"/>
+        </w:rPr>
+        <w:t>The model</w:t>
+      </w:r>
+      <w:r>
+        <w:rPr>
+          <w:lang w:val="en"/>
+        </w:rPr>
+        <w:t xml:space="preserve"> was not trained on these images, so they are appropriate for use in assessing the accuracy of the model.  After the final training epoch, the model performed with close to 86% accuracy on the validation set (see figure 6).</w:t>
+      </w:r>
+    </w:p>
+    <w:p>
+      <w:pPr>
+        <w:pStyle w:val="Heading3"/>
+        <w:rPr>
+          <w:vanish/>
+          <w:lang w:val="en"/>
+          <w:specVanish/>
+        </w:rPr>
+      </w:pPr>
+      <w:r>
+        <w:rPr>
+          <w:lang w:val="en"/>
+        </w:rPr>
+        <w:t>Misclassification Analysis</w:t>
+      </w:r>
+    </w:p>
+    <w:p>
+      <w:pPr>
+        <w:rPr>
+          <w:lang w:val="en"/>
+        </w:rPr>
+      </w:pPr>
+      <w:r>
+        <w:rPr>
+          <w:b/>
+          <w:bCs/>
+          <w:lang w:val="en"/>
+        </w:rPr>
+        <w:t>.</w:t>
+      </w:r>
+      <w:r>
+        <w:rPr>
+          <w:b/>
+          <w:bCs/>
+          <w:lang w:val="en"/>
+        </w:rPr>
+        <w:t xml:space="preserve"> </w:t>
+      </w:r>
+      <w:r>
+        <w:rPr>
+          <w:lang w:val="en"/>
+        </w:rPr>
+        <w:t xml:space="preserve"> </w:t>
+      </w:r>
+      <w:r>
+        <w:rPr>
+          <w:lang w:val="en"/>
+        </w:rPr>
+        <w:t xml:space="preserve">A confusion matrix was then generated from the validation data to visualize where the model was making classification mistakes (see figure 7).  The confusion matrix showed that mistakes were happing between similar items.  For example, the largest misclassifications were happening between images of Shirts and </w:t>
+      </w:r>
+      <w:r>
+        <w:rPr>
+          <w:lang w:val="en"/>
+        </w:rPr>
+        <w:t>T-shirts</w:t>
+      </w:r>
+      <w:r>
+        <w:rPr>
+          <w:lang w:val="en"/>
+        </w:rPr>
+        <w:t xml:space="preserve">/tops.  With this </w:t>
+      </w:r>
+      <w:r>
+        <w:rPr>
+          <w:lang w:val="en"/>
+        </w:rPr>
+        <w:t>insight</w:t>
+      </w:r>
+      <w:r>
+        <w:rPr>
+          <w:lang w:val="en"/>
+        </w:rPr>
+        <w:t xml:space="preserve">, the model was deployed with more confidence </w:t>
+      </w:r>
+      <w:r>
+        <w:rPr>
+          <w:lang w:val="en"/>
+        </w:rPr>
+        <w:t xml:space="preserve">with the knowledge that even when an item is incorrectly classified, it is still being put in a category that will be </w:t>
+      </w:r>
+      <w:proofErr w:type="gramStart"/>
+      <w:r>
+        <w:rPr>
+          <w:lang w:val="en"/>
+        </w:rPr>
+        <w:t>similar, and</w:t>
+      </w:r>
+      <w:proofErr w:type="gramEnd"/>
+      <w:r>
+        <w:rPr>
+          <w:lang w:val="en"/>
+        </w:rPr>
+        <w:t xml:space="preserve"> will be better than no category at all.</w:t>
+      </w:r>
+    </w:p>
+    <w:p>
+      <w:pPr>
+        <w:pStyle w:val="Heading3"/>
+        <w:rPr>
+          <w:vanish/>
+          <w:lang w:val="en"/>
+          <w:specVanish/>
+        </w:rPr>
+      </w:pPr>
+      <w:r>
+        <w:rPr>
+          <w:lang w:val="en"/>
+        </w:rPr>
+        <w:t xml:space="preserve">Testing Against </w:t>
+      </w:r>
+      <w:r>
+        <w:rPr>
+          <w:lang w:val="en"/>
+        </w:rPr>
+        <w:t>Real-World</w:t>
+      </w:r>
+      <w:r>
+        <w:rPr>
+          <w:lang w:val="en"/>
+        </w:rPr>
+        <w:t xml:space="preserve"> Examples</w:t>
+      </w:r>
+    </w:p>
+    <w:p>
+      <w:pPr>
+        <w:rPr>
+          <w:lang w:val="en"/>
+        </w:rPr>
+      </w:pPr>
+      <w:r>
+        <w:rPr>
+          <w:b/>
+          <w:bCs/>
+          <w:lang w:val="en"/>
+        </w:rPr>
+        <w:t>.</w:t>
+      </w:r>
+      <w:r>
+        <w:rPr>
+          <w:lang w:val="en"/>
+        </w:rPr>
+        <w:t xml:space="preserve">  </w:t>
+      </w:r>
+      <w:r>
+        <w:rPr>
+          <w:lang w:val="en"/>
+        </w:rPr>
+        <w:t xml:space="preserve">The model was trained on a dataset that did not come from the same source as the data the model will be </w:t>
+      </w:r>
+      <w:r>
+        <w:rPr>
+          <w:lang w:val="en"/>
+        </w:rPr>
+        <w:t>classifying</w:t>
+      </w:r>
+      <w:r>
+        <w:rPr>
+          <w:lang w:val="en"/>
+        </w:rPr>
+        <w:t xml:space="preserve">.  Some items from the Clothier inventory were tested to ensure that the model would be able to generalize to </w:t>
+      </w:r>
+      <w:r>
+        <w:rPr>
+          <w:lang w:val="en"/>
+        </w:rPr>
+        <w:t>real-world</w:t>
+      </w:r>
+      <w:r>
+        <w:rPr>
+          <w:lang w:val="en"/>
+        </w:rPr>
+        <w:t xml:space="preserve"> data examples (see figure 8).  The model was able to classify </w:t>
+      </w:r>
+      <w:r>
+        <w:rPr>
+          <w:lang w:val="en"/>
+        </w:rPr>
+        <w:t>real-world</w:t>
+      </w:r>
+      <w:r>
+        <w:rPr>
+          <w:lang w:val="en"/>
+        </w:rPr>
+        <w:t xml:space="preserve"> data with 100% accuracy.</w:t>
+      </w:r>
+    </w:p>
+    <w:p>
+      <w:pPr>
+        <w:rPr>
+          <w:lang w:val="en"/>
+        </w:rPr>
+      </w:pPr>
     </w:p>
     <w:p>
       <w:pPr>
@@ -13328,21 +14411,1172 @@
           <w:lang w:val="en"/>
         </w:rPr>
       </w:pPr>
-      <w:bookmarkStart w:id="34" w:name="_Toc1702287338"/>
-      <w:r>
-        <w:rPr>
-          <w:lang w:val="en"/>
-        </w:rPr>
-        <w:t>TODO</w:t>
+      <w:r>
+        <w:rPr>
+          <w:lang w:val="en"/>
+        </w:rPr>
+        <w:t xml:space="preserve">The </w:t>
+      </w:r>
+      <w:proofErr w:type="spellStart"/>
+      <w:r>
+        <w:rPr>
+          <w:lang w:val="en"/>
+        </w:rPr>
+        <w:t>Clothesifier</w:t>
+      </w:r>
+      <w:proofErr w:type="spellEnd"/>
+      <w:r>
+        <w:rPr>
+          <w:lang w:val="en"/>
+        </w:rPr>
+        <w:t xml:space="preserve"> API and front-end website are deployed in production environments ready for use.  No installation or setup is required.  Instructions on how to integrate API into an </w:t>
+      </w:r>
+      <w:r>
+        <w:rPr>
+          <w:lang w:val="en"/>
+        </w:rPr>
+        <w:lastRenderedPageBreak/>
+        <w:t>application is outside of the scope of the project, so instead the user guide</w:t>
+      </w:r>
+      <w:r>
+        <w:rPr>
+          <w:lang w:val="en"/>
+        </w:rPr>
+        <w:t xml:space="preserve"> (see table 6)</w:t>
+      </w:r>
+      <w:r>
+        <w:rPr>
+          <w:lang w:val="en"/>
+        </w:rPr>
+        <w:t xml:space="preserve"> will focus on the use of the </w:t>
+      </w:r>
+      <w:proofErr w:type="spellStart"/>
+      <w:r>
+        <w:rPr>
+          <w:lang w:val="en"/>
+        </w:rPr>
+        <w:t>Clothesifier</w:t>
+      </w:r>
+      <w:proofErr w:type="spellEnd"/>
+      <w:r>
+        <w:rPr>
+          <w:lang w:val="en"/>
+        </w:rPr>
+        <w:t xml:space="preserve"> website which has the API already integrated.</w:t>
       </w:r>
     </w:p>
     <w:p>
       <w:pPr>
+        <w:pStyle w:val="NoSpacing"/>
+        <w:ind w:left="90"/>
+        <w:rPr>
+          <w:b/>
+          <w:bCs/>
+          <w:lang w:val="en"/>
+        </w:rPr>
+      </w:pPr>
+      <w:r>
+        <w:rPr>
+          <w:b/>
+          <w:bCs/>
+          <w:lang w:val="en"/>
+        </w:rPr>
+        <w:t>Table 6</w:t>
+      </w:r>
+    </w:p>
+    <w:p>
+      <w:pPr>
+        <w:pStyle w:val="NoSpacing"/>
+        <w:pBdr>
+          <w:bottom w:val="single" w:sz="6" w:space="1" w:color="auto"/>
+        </w:pBdr>
+        <w:ind w:left="90"/>
+        <w:rPr>
+          <w:i/>
+          <w:iCs/>
+          <w:lang w:val="en"/>
+        </w:rPr>
+      </w:pPr>
+      <w:proofErr w:type="spellStart"/>
+      <w:r>
+        <w:rPr>
+          <w:i/>
+          <w:iCs/>
+          <w:lang w:val="en"/>
+        </w:rPr>
+        <w:t>Clothesifier</w:t>
+      </w:r>
+      <w:proofErr w:type="spellEnd"/>
+      <w:r>
+        <w:rPr>
+          <w:i/>
+          <w:iCs/>
+          <w:lang w:val="en"/>
+        </w:rPr>
+        <w:t xml:space="preserve"> User Guide</w:t>
+      </w:r>
+    </w:p>
+    <w:tbl>
+      <w:tblPr>
+        <w:tblStyle w:val="TableGrid"/>
+        <w:tblW w:w="4952" w:type="pct"/>
+        <w:tblBorders>
+          <w:top w:val="none" w:sz="0" w:space="0" w:color="auto"/>
+          <w:left w:val="none" w:sz="0" w:space="0" w:color="auto"/>
+          <w:bottom w:val="none" w:sz="0" w:space="0" w:color="auto"/>
+          <w:right w:val="none" w:sz="0" w:space="0" w:color="auto"/>
+          <w:insideH w:val="none" w:sz="0" w:space="0" w:color="auto"/>
+          <w:insideV w:val="none" w:sz="0" w:space="0" w:color="auto"/>
+        </w:tblBorders>
+        <w:tblLayout w:type="fixed"/>
+        <w:tblCellMar>
+          <w:top w:w="288" w:type="dxa"/>
+          <w:left w:w="72" w:type="dxa"/>
+          <w:right w:w="72" w:type="dxa"/>
+        </w:tblCellMar>
+        <w:tblLook w:val="04A0" w:firstRow="1" w:lastRow="0" w:firstColumn="1" w:lastColumn="0" w:noHBand="0" w:noVBand="1"/>
+      </w:tblPr>
+      <w:tblGrid>
+        <w:gridCol w:w="4049"/>
+        <w:gridCol w:w="5221"/>
+      </w:tblGrid>
+      <w:tr>
+        <w:tc>
+          <w:tcPr>
+            <w:tcW w:w="2184" w:type="pct"/>
+            <w:tcBorders>
+              <w:right w:val="dashed" w:sz="4" w:space="0" w:color="auto"/>
+            </w:tcBorders>
+          </w:tcPr>
+          <w:p>
+            <w:pPr>
+              <w:pStyle w:val="ListParagraph"/>
+              <w:numPr>
+                <w:ilvl w:val="0"/>
+                <w:numId w:val="38"/>
+              </w:numPr>
+              <w:ind w:left="390" w:hanging="390"/>
+              <w:rPr>
+                <w:lang w:val="en"/>
+              </w:rPr>
+            </w:pPr>
+            <w:r>
+              <w:rPr>
+                <w:lang w:val="en"/>
+              </w:rPr>
+              <w:t>Download and extract the test images</w:t>
+            </w:r>
+          </w:p>
+        </w:tc>
+        <w:tc>
+          <w:tcPr>
+            <w:tcW w:w="2816" w:type="pct"/>
+            <w:tcBorders>
+              <w:left w:val="dashed" w:sz="4" w:space="0" w:color="auto"/>
+            </w:tcBorders>
+          </w:tcPr>
+          <w:p>
+            <w:pPr>
+              <w:ind w:firstLine="0"/>
+              <w:rPr>
+                <w:lang w:val="en"/>
+              </w:rPr>
+            </w:pPr>
+            <w:hyperlink r:id="rId16" w:history="1">
+              <w:r>
+                <w:rPr>
+                  <w:rStyle w:val="Hyperlink"/>
+                  <w:lang w:val="en"/>
+                </w:rPr>
+                <w:t>https://andrewstaus.github.io/Clothesifier/webpage/test_images/test_images.zip</w:t>
+              </w:r>
+            </w:hyperlink>
+          </w:p>
+        </w:tc>
+      </w:tr>
+      <w:tr>
+        <w:tc>
+          <w:tcPr>
+            <w:tcW w:w="2184" w:type="pct"/>
+            <w:tcBorders>
+              <w:right w:val="dashed" w:sz="4" w:space="0" w:color="auto"/>
+            </w:tcBorders>
+          </w:tcPr>
+          <w:p>
+            <w:pPr>
+              <w:pStyle w:val="ListParagraph"/>
+              <w:numPr>
+                <w:ilvl w:val="0"/>
+                <w:numId w:val="38"/>
+              </w:numPr>
+              <w:ind w:left="390" w:hanging="390"/>
+              <w:rPr>
+                <w:lang w:val="en"/>
+              </w:rPr>
+            </w:pPr>
+            <w:r>
+              <w:rPr>
+                <w:lang w:val="en"/>
+              </w:rPr>
+              <w:t xml:space="preserve">Navigate to the </w:t>
+            </w:r>
+            <w:proofErr w:type="spellStart"/>
+            <w:r>
+              <w:rPr>
+                <w:lang w:val="en"/>
+              </w:rPr>
+              <w:t>Clothesifier</w:t>
+            </w:r>
+            <w:proofErr w:type="spellEnd"/>
+            <w:r>
+              <w:rPr>
+                <w:lang w:val="en"/>
+              </w:rPr>
+              <w:t xml:space="preserve"> website</w:t>
+            </w:r>
+          </w:p>
+        </w:tc>
+        <w:tc>
+          <w:tcPr>
+            <w:tcW w:w="2816" w:type="pct"/>
+            <w:tcBorders>
+              <w:left w:val="dashed" w:sz="4" w:space="0" w:color="auto"/>
+            </w:tcBorders>
+          </w:tcPr>
+          <w:p>
+            <w:pPr>
+              <w:ind w:firstLine="0"/>
+              <w:rPr>
+                <w:lang w:val="en"/>
+              </w:rPr>
+            </w:pPr>
+            <w:hyperlink r:id="rId17" w:history="1">
+              <w:r>
+                <w:rPr>
+                  <w:rStyle w:val="Hyperlink"/>
+                  <w:lang w:val="en"/>
+                </w:rPr>
+                <w:t>https://andrewstaus.github.io/Clothesifier/</w:t>
+              </w:r>
+            </w:hyperlink>
+          </w:p>
+        </w:tc>
+      </w:tr>
+      <w:tr>
+        <w:tc>
+          <w:tcPr>
+            <w:tcW w:w="2184" w:type="pct"/>
+            <w:tcBorders>
+              <w:right w:val="dashed" w:sz="4" w:space="0" w:color="auto"/>
+            </w:tcBorders>
+          </w:tcPr>
+          <w:p>
+            <w:pPr>
+              <w:pStyle w:val="ListParagraph"/>
+              <w:numPr>
+                <w:ilvl w:val="0"/>
+                <w:numId w:val="38"/>
+              </w:numPr>
+              <w:ind w:left="390" w:hanging="390"/>
+              <w:rPr>
+                <w:lang w:val="en"/>
+              </w:rPr>
+            </w:pPr>
+            <w:r>
+              <w:rPr>
+                <w:lang w:val="en"/>
+              </w:rPr>
+              <w:t>Press the “Choose File” button</w:t>
+            </w:r>
+          </w:p>
+        </w:tc>
+        <w:tc>
+          <w:tcPr>
+            <w:tcW w:w="2816" w:type="pct"/>
+            <w:tcBorders>
+              <w:left w:val="dashed" w:sz="4" w:space="0" w:color="auto"/>
+            </w:tcBorders>
+          </w:tcPr>
+          <w:p>
+            <w:pPr>
+              <w:ind w:firstLine="0"/>
+              <w:rPr>
+                <w:lang w:val="en"/>
+              </w:rPr>
+            </w:pPr>
+            <w:r>
+              <w:rPr>
+                <w:noProof/>
+                <w:lang w:val="en"/>
+              </w:rPr>
+              <w:drawing>
+                <wp:inline distT="0" distB="0" distL="0" distR="0" wp14:anchorId="3E452BE6" wp14:editId="29C3D2CC">
+                  <wp:extent cx="3298617" cy="1609725"/>
+                  <wp:effectExtent l="0" t="0" r="0" b="0"/>
+                  <wp:docPr id="2" name="Picture 2"/>
+                  <wp:cNvGraphicFramePr>
+                    <a:graphicFrameLocks xmlns:a="http://schemas.openxmlformats.org/drawingml/2006/main" noChangeAspect="1"/>
+                  </wp:cNvGraphicFramePr>
+                  <a:graphic xmlns:a="http://schemas.openxmlformats.org/drawingml/2006/main">
+                    <a:graphicData uri="http://schemas.openxmlformats.org/drawingml/2006/picture">
+                      <pic:pic xmlns:pic="http://schemas.openxmlformats.org/drawingml/2006/picture">
+                        <pic:nvPicPr>
+                          <pic:cNvPr id="0" name="Picture 1"/>
+                          <pic:cNvPicPr>
+                            <a:picLocks noChangeAspect="1" noChangeArrowheads="1"/>
+                          </pic:cNvPicPr>
+                        </pic:nvPicPr>
+                        <pic:blipFill>
+                          <a:blip r:embed="rId18" cstate="print">
+                            <a:extLst>
+                              <a:ext uri="{28A0092B-C50C-407E-A947-70E740481C1C}">
+                                <a14:useLocalDpi xmlns:a14="http://schemas.microsoft.com/office/drawing/2010/main" val="0"/>
+                              </a:ext>
+                            </a:extLst>
+                          </a:blip>
+                          <a:srcRect/>
+                          <a:stretch>
+                            <a:fillRect/>
+                          </a:stretch>
+                        </pic:blipFill>
+                        <pic:spPr bwMode="auto">
+                          <a:xfrm>
+                            <a:off x="0" y="0"/>
+                            <a:ext cx="3314801" cy="1617623"/>
+                          </a:xfrm>
+                          <a:prstGeom prst="rect">
+                            <a:avLst/>
+                          </a:prstGeom>
+                        </pic:spPr>
+                      </pic:pic>
+                    </a:graphicData>
+                  </a:graphic>
+                </wp:inline>
+              </w:drawing>
+            </w:r>
+          </w:p>
+        </w:tc>
+      </w:tr>
+      <w:tr>
+        <w:trPr>
+          <w:trHeight w:val="4418"/>
+        </w:trPr>
+        <w:tc>
+          <w:tcPr>
+            <w:tcW w:w="2184" w:type="pct"/>
+            <w:tcBorders>
+              <w:right w:val="dashed" w:sz="4" w:space="0" w:color="auto"/>
+            </w:tcBorders>
+          </w:tcPr>
+          <w:p>
+            <w:pPr>
+              <w:pStyle w:val="ListParagraph"/>
+              <w:numPr>
+                <w:ilvl w:val="0"/>
+                <w:numId w:val="38"/>
+              </w:numPr>
+              <w:ind w:left="390" w:hanging="390"/>
+              <w:rPr>
+                <w:lang w:val="en"/>
+              </w:rPr>
+            </w:pPr>
+            <w:r>
+              <w:rPr>
+                <w:lang w:val="en"/>
+              </w:rPr>
+              <w:t>Select an image from the downloaded test images and press Open</w:t>
+            </w:r>
+          </w:p>
+        </w:tc>
+        <w:tc>
+          <w:tcPr>
+            <w:tcW w:w="2816" w:type="pct"/>
+            <w:tcBorders>
+              <w:left w:val="dashed" w:sz="4" w:space="0" w:color="auto"/>
+            </w:tcBorders>
+          </w:tcPr>
+          <w:p>
+            <w:pPr>
+              <w:ind w:firstLine="0"/>
+              <w:rPr>
+                <w:lang w:val="en"/>
+              </w:rPr>
+            </w:pPr>
+            <w:r>
+              <w:rPr>
+                <w:noProof/>
+              </w:rPr>
+              <w:drawing>
+                <wp:inline distT="0" distB="0" distL="0" distR="0" wp14:anchorId="4CC99C6A" wp14:editId="7B1FD837">
+                  <wp:extent cx="3297115" cy="2828925"/>
+                  <wp:effectExtent l="0" t="0" r="0" b="0"/>
+                  <wp:docPr id="1" name="Picture 1" descr="Graphical user interface, application&#10;&#10;Description automatically generated"/>
+                  <wp:cNvGraphicFramePr>
+                    <a:graphicFrameLocks xmlns:a="http://schemas.openxmlformats.org/drawingml/2006/main" noChangeAspect="1"/>
+                  </wp:cNvGraphicFramePr>
+                  <a:graphic xmlns:a="http://schemas.openxmlformats.org/drawingml/2006/main">
+                    <a:graphicData uri="http://schemas.openxmlformats.org/drawingml/2006/picture">
+                      <pic:pic xmlns:pic="http://schemas.openxmlformats.org/drawingml/2006/picture">
+                        <pic:nvPicPr>
+                          <pic:cNvPr id="1" name="Picture 1" descr="Graphical user interface, application&#10;&#10;Description automatically generated"/>
+                          <pic:cNvPicPr/>
+                        </pic:nvPicPr>
+                        <pic:blipFill>
+                          <a:blip r:embed="rId19"/>
+                          <a:stretch>
+                            <a:fillRect/>
+                          </a:stretch>
+                        </pic:blipFill>
+                        <pic:spPr>
+                          <a:xfrm>
+                            <a:off x="0" y="0"/>
+                            <a:ext cx="3306934" cy="2837349"/>
+                          </a:xfrm>
+                          <a:prstGeom prst="rect">
+                            <a:avLst/>
+                          </a:prstGeom>
+                        </pic:spPr>
+                      </pic:pic>
+                    </a:graphicData>
+                  </a:graphic>
+                </wp:inline>
+              </w:drawing>
+            </w:r>
+          </w:p>
+        </w:tc>
+      </w:tr>
+      <w:tr>
+        <w:trPr>
+          <w:trHeight w:val="4238"/>
+        </w:trPr>
+        <w:tc>
+          <w:tcPr>
+            <w:tcW w:w="2184" w:type="pct"/>
+            <w:tcBorders>
+              <w:right w:val="dashed" w:sz="4" w:space="0" w:color="auto"/>
+            </w:tcBorders>
+          </w:tcPr>
+          <w:p>
+            <w:pPr>
+              <w:pStyle w:val="ListParagraph"/>
+              <w:numPr>
+                <w:ilvl w:val="0"/>
+                <w:numId w:val="38"/>
+              </w:numPr>
+              <w:ind w:left="390" w:hanging="390"/>
+              <w:rPr>
+                <w:lang w:val="en"/>
+              </w:rPr>
+            </w:pPr>
+            <w:r>
+              <w:rPr>
+                <w:lang w:val="en"/>
+              </w:rPr>
+              <w:lastRenderedPageBreak/>
+              <w:t>View the classification result and confidence levels</w:t>
+            </w:r>
+          </w:p>
+        </w:tc>
+        <w:tc>
+          <w:tcPr>
+            <w:tcW w:w="2816" w:type="pct"/>
+            <w:tcBorders>
+              <w:left w:val="dashed" w:sz="4" w:space="0" w:color="auto"/>
+            </w:tcBorders>
+          </w:tcPr>
+          <w:p>
+            <w:pPr>
+              <w:ind w:firstLine="0"/>
+              <w:rPr>
+                <w:noProof/>
+              </w:rPr>
+            </w:pPr>
+            <w:r>
+              <w:rPr>
+                <w:noProof/>
+                <w:lang w:val="en"/>
+              </w:rPr>
+              <w:drawing>
+                <wp:inline distT="0" distB="0" distL="0" distR="0" wp14:anchorId="253B23AF" wp14:editId="3DF6417C">
+                  <wp:extent cx="3298902" cy="2705100"/>
+                  <wp:effectExtent l="0" t="0" r="0" b="0"/>
+                  <wp:docPr id="9" name="Picture 9"/>
+                  <wp:cNvGraphicFramePr>
+                    <a:graphicFrameLocks xmlns:a="http://schemas.openxmlformats.org/drawingml/2006/main" noChangeAspect="1"/>
+                  </wp:cNvGraphicFramePr>
+                  <a:graphic xmlns:a="http://schemas.openxmlformats.org/drawingml/2006/main">
+                    <a:graphicData uri="http://schemas.openxmlformats.org/drawingml/2006/picture">
+                      <pic:pic xmlns:pic="http://schemas.openxmlformats.org/drawingml/2006/picture">
+                        <pic:nvPicPr>
+                          <pic:cNvPr id="0" name="Picture 3"/>
+                          <pic:cNvPicPr>
+                            <a:picLocks noChangeAspect="1" noChangeArrowheads="1"/>
+                          </pic:cNvPicPr>
+                        </pic:nvPicPr>
+                        <pic:blipFill>
+                          <a:blip r:embed="rId20" cstate="print">
+                            <a:extLst>
+                              <a:ext uri="{28A0092B-C50C-407E-A947-70E740481C1C}">
+                                <a14:useLocalDpi xmlns:a14="http://schemas.microsoft.com/office/drawing/2010/main" val="0"/>
+                              </a:ext>
+                            </a:extLst>
+                          </a:blip>
+                          <a:srcRect/>
+                          <a:stretch>
+                            <a:fillRect/>
+                          </a:stretch>
+                        </pic:blipFill>
+                        <pic:spPr bwMode="auto">
+                          <a:xfrm>
+                            <a:off x="0" y="0"/>
+                            <a:ext cx="3307383" cy="2712055"/>
+                          </a:xfrm>
+                          <a:prstGeom prst="rect">
+                            <a:avLst/>
+                          </a:prstGeom>
+                        </pic:spPr>
+                      </pic:pic>
+                    </a:graphicData>
+                  </a:graphic>
+                </wp:inline>
+              </w:drawing>
+            </w:r>
+          </w:p>
+        </w:tc>
+      </w:tr>
+      <w:tr>
+        <w:trPr>
+          <w:trHeight w:val="3500"/>
+        </w:trPr>
+        <w:tc>
+          <w:tcPr>
+            <w:tcW w:w="2184" w:type="pct"/>
+            <w:tcBorders>
+              <w:right w:val="dashed" w:sz="4" w:space="0" w:color="auto"/>
+            </w:tcBorders>
+          </w:tcPr>
+          <w:p>
+            <w:pPr>
+              <w:pStyle w:val="ListParagraph"/>
+              <w:numPr>
+                <w:ilvl w:val="0"/>
+                <w:numId w:val="38"/>
+              </w:numPr>
+              <w:ind w:left="390" w:hanging="390"/>
+              <w:rPr>
+                <w:lang w:val="en"/>
+              </w:rPr>
+            </w:pPr>
+            <w:r>
+              <w:rPr>
+                <w:lang w:val="en"/>
+              </w:rPr>
+              <w:t>Toggle between the table and chart view of confidence levels by selecting the respective tab</w:t>
+            </w:r>
+          </w:p>
+        </w:tc>
+        <w:tc>
+          <w:tcPr>
+            <w:tcW w:w="2816" w:type="pct"/>
+            <w:tcBorders>
+              <w:left w:val="dashed" w:sz="4" w:space="0" w:color="auto"/>
+            </w:tcBorders>
+          </w:tcPr>
+          <w:p>
+            <w:pPr>
+              <w:ind w:firstLine="0"/>
+              <w:rPr>
+                <w:noProof/>
+                <w:lang w:val="en"/>
+              </w:rPr>
+            </w:pPr>
+            <w:r>
+              <w:rPr>
+                <w:noProof/>
+                <w:lang w:val="en"/>
+              </w:rPr>
+              <w:drawing>
+                <wp:inline distT="0" distB="0" distL="0" distR="0" wp14:anchorId="29039EC3" wp14:editId="6A6AF2C0">
+                  <wp:extent cx="3316741" cy="2228850"/>
+                  <wp:effectExtent l="0" t="0" r="0" b="0"/>
+                  <wp:docPr id="11" name="Picture 11"/>
+                  <wp:cNvGraphicFramePr>
+                    <a:graphicFrameLocks xmlns:a="http://schemas.openxmlformats.org/drawingml/2006/main" noChangeAspect="1"/>
+                  </wp:cNvGraphicFramePr>
+                  <a:graphic xmlns:a="http://schemas.openxmlformats.org/drawingml/2006/main">
+                    <a:graphicData uri="http://schemas.openxmlformats.org/drawingml/2006/picture">
+                      <pic:pic xmlns:pic="http://schemas.openxmlformats.org/drawingml/2006/picture">
+                        <pic:nvPicPr>
+                          <pic:cNvPr id="0" name="Picture 4"/>
+                          <pic:cNvPicPr>
+                            <a:picLocks noChangeAspect="1" noChangeArrowheads="1"/>
+                          </pic:cNvPicPr>
+                        </pic:nvPicPr>
+                        <pic:blipFill>
+                          <a:blip r:embed="rId21" cstate="print">
+                            <a:extLst>
+                              <a:ext uri="{28A0092B-C50C-407E-A947-70E740481C1C}">
+                                <a14:useLocalDpi xmlns:a14="http://schemas.microsoft.com/office/drawing/2010/main" val="0"/>
+                              </a:ext>
+                            </a:extLst>
+                          </a:blip>
+                          <a:srcRect/>
+                          <a:stretch>
+                            <a:fillRect/>
+                          </a:stretch>
+                        </pic:blipFill>
+                        <pic:spPr bwMode="auto">
+                          <a:xfrm>
+                            <a:off x="0" y="0"/>
+                            <a:ext cx="3322981" cy="2233043"/>
+                          </a:xfrm>
+                          <a:prstGeom prst="rect">
+                            <a:avLst/>
+                          </a:prstGeom>
+                        </pic:spPr>
+                      </pic:pic>
+                    </a:graphicData>
+                  </a:graphic>
+                </wp:inline>
+              </w:drawing>
+            </w:r>
+          </w:p>
+        </w:tc>
+      </w:tr>
+      <w:tr>
+        <w:trPr>
+          <w:trHeight w:val="6038"/>
+        </w:trPr>
+        <w:tc>
+          <w:tcPr>
+            <w:tcW w:w="2184" w:type="pct"/>
+            <w:tcBorders>
+              <w:right w:val="dashed" w:sz="4" w:space="0" w:color="auto"/>
+            </w:tcBorders>
+          </w:tcPr>
+          <w:p>
+            <w:pPr>
+              <w:pStyle w:val="ListParagraph"/>
+              <w:numPr>
+                <w:ilvl w:val="0"/>
+                <w:numId w:val="38"/>
+              </w:numPr>
+              <w:ind w:left="390" w:hanging="390"/>
+              <w:rPr>
+                <w:lang w:val="en"/>
+              </w:rPr>
+            </w:pPr>
+            <w:r>
+              <w:rPr>
+                <w:lang w:val="en"/>
+              </w:rPr>
+              <w:lastRenderedPageBreak/>
+              <w:t>Alternatively, users can take advantage of the mobile-friendly webpage design by uploading their images directly using their phone or tablets camera by navigating to the site on their mobile device</w:t>
+            </w:r>
+          </w:p>
+        </w:tc>
+        <w:tc>
+          <w:tcPr>
+            <w:tcW w:w="2816" w:type="pct"/>
+            <w:tcBorders>
+              <w:left w:val="dashed" w:sz="4" w:space="0" w:color="auto"/>
+            </w:tcBorders>
+          </w:tcPr>
+          <w:p>
+            <w:pPr>
+              <w:ind w:firstLine="0"/>
+              <w:rPr>
+                <w:noProof/>
+                <w:lang w:val="en"/>
+              </w:rPr>
+            </w:pPr>
+            <w:r>
+              <w:rPr>
+                <w:noProof/>
+              </w:rPr>
+              <w:drawing>
+                <wp:inline distT="0" distB="0" distL="0" distR="0" wp14:anchorId="6A2387E1" wp14:editId="2179E70E">
+                  <wp:extent cx="2002221" cy="4114800"/>
+                  <wp:effectExtent l="0" t="0" r="0" b="0"/>
+                  <wp:docPr id="15" name="Picture 15"/>
+                  <wp:cNvGraphicFramePr>
+                    <a:graphicFrameLocks xmlns:a="http://schemas.openxmlformats.org/drawingml/2006/main" noChangeAspect="1"/>
+                  </wp:cNvGraphicFramePr>
+                  <a:graphic xmlns:a="http://schemas.openxmlformats.org/drawingml/2006/main">
+                    <a:graphicData uri="http://schemas.openxmlformats.org/drawingml/2006/picture">
+                      <pic:pic xmlns:pic="http://schemas.openxmlformats.org/drawingml/2006/picture">
+                        <pic:nvPicPr>
+                          <pic:cNvPr id="15" name="Picture 15"/>
+                          <pic:cNvPicPr/>
+                        </pic:nvPicPr>
+                        <pic:blipFill>
+                          <a:blip r:embed="rId22" cstate="print">
+                            <a:extLst>
+                              <a:ext uri="{28A0092B-C50C-407E-A947-70E740481C1C}">
+                                <a14:useLocalDpi xmlns:a14="http://schemas.microsoft.com/office/drawing/2010/main" val="0"/>
+                              </a:ext>
+                            </a:extLst>
+                          </a:blip>
+                          <a:stretch>
+                            <a:fillRect/>
+                          </a:stretch>
+                        </pic:blipFill>
+                        <pic:spPr>
+                          <a:xfrm>
+                            <a:off x="0" y="0"/>
+                            <a:ext cx="2005410" cy="4121354"/>
+                          </a:xfrm>
+                          <a:prstGeom prst="rect">
+                            <a:avLst/>
+                          </a:prstGeom>
+                        </pic:spPr>
+                      </pic:pic>
+                    </a:graphicData>
+                  </a:graphic>
+                </wp:inline>
+              </w:drawing>
+            </w:r>
+          </w:p>
+        </w:tc>
+      </w:tr>
+      <w:tr>
+        <w:trPr>
+          <w:trHeight w:val="1430"/>
+        </w:trPr>
+        <w:tc>
+          <w:tcPr>
+            <w:tcW w:w="2184" w:type="pct"/>
+            <w:tcBorders>
+              <w:right w:val="dashed" w:sz="4" w:space="0" w:color="auto"/>
+            </w:tcBorders>
+          </w:tcPr>
+          <w:p>
+            <w:pPr>
+              <w:pStyle w:val="ListParagraph"/>
+              <w:numPr>
+                <w:ilvl w:val="0"/>
+                <w:numId w:val="38"/>
+              </w:numPr>
+              <w:ind w:left="390" w:hanging="390"/>
+              <w:rPr>
+                <w:lang w:val="en"/>
+              </w:rPr>
+            </w:pPr>
+            <w:r>
+              <w:rPr>
+                <w:lang w:val="en"/>
+              </w:rPr>
+              <w:t xml:space="preserve">The EDA, and model training </w:t>
+            </w:r>
+            <w:proofErr w:type="spellStart"/>
+            <w:r>
+              <w:rPr>
+                <w:lang w:val="en"/>
+              </w:rPr>
+              <w:t>Jupyter</w:t>
+            </w:r>
+            <w:proofErr w:type="spellEnd"/>
+            <w:r>
+              <w:rPr>
+                <w:lang w:val="en"/>
+              </w:rPr>
+              <w:t xml:space="preserve"> notebook can be viewed by clicking the “Notebook” link on the navigation bar</w:t>
+            </w:r>
+          </w:p>
+        </w:tc>
+        <w:tc>
+          <w:tcPr>
+            <w:tcW w:w="2816" w:type="pct"/>
+            <w:tcBorders>
+              <w:left w:val="dashed" w:sz="4" w:space="0" w:color="auto"/>
+            </w:tcBorders>
+          </w:tcPr>
+          <w:p>
+            <w:pPr>
+              <w:ind w:firstLine="0"/>
+              <w:rPr>
+                <w:lang w:val="en"/>
+              </w:rPr>
+            </w:pPr>
+            <w:r>
+              <w:rPr>
+                <w:noProof/>
+                <w:lang w:val="en"/>
+              </w:rPr>
+              <w:drawing>
+                <wp:inline distT="0" distB="0" distL="0" distR="0" wp14:anchorId="0E00C4B7" wp14:editId="202A030C">
+                  <wp:extent cx="3310518" cy="1628775"/>
+                  <wp:effectExtent l="0" t="0" r="4445" b="0"/>
+                  <wp:docPr id="12" name="Picture 12"/>
+                  <wp:cNvGraphicFramePr>
+                    <a:graphicFrameLocks xmlns:a="http://schemas.openxmlformats.org/drawingml/2006/main" noChangeAspect="1"/>
+                  </wp:cNvGraphicFramePr>
+                  <a:graphic xmlns:a="http://schemas.openxmlformats.org/drawingml/2006/main">
+                    <a:graphicData uri="http://schemas.openxmlformats.org/drawingml/2006/picture">
+                      <pic:pic xmlns:pic="http://schemas.openxmlformats.org/drawingml/2006/picture">
+                        <pic:nvPicPr>
+                          <pic:cNvPr id="0" name="Picture 5"/>
+                          <pic:cNvPicPr>
+                            <a:picLocks noChangeAspect="1" noChangeArrowheads="1"/>
+                          </pic:cNvPicPr>
+                        </pic:nvPicPr>
+                        <pic:blipFill>
+                          <a:blip r:embed="rId23" cstate="print">
+                            <a:extLst>
+                              <a:ext uri="{28A0092B-C50C-407E-A947-70E740481C1C}">
+                                <a14:useLocalDpi xmlns:a14="http://schemas.microsoft.com/office/drawing/2010/main" val="0"/>
+                              </a:ext>
+                            </a:extLst>
+                          </a:blip>
+                          <a:srcRect/>
+                          <a:stretch>
+                            <a:fillRect/>
+                          </a:stretch>
+                        </pic:blipFill>
+                        <pic:spPr bwMode="auto">
+                          <a:xfrm>
+                            <a:off x="0" y="0"/>
+                            <a:ext cx="3319252" cy="1633072"/>
+                          </a:xfrm>
+                          <a:prstGeom prst="rect">
+                            <a:avLst/>
+                          </a:prstGeom>
+                        </pic:spPr>
+                      </pic:pic>
+                    </a:graphicData>
+                  </a:graphic>
+                </wp:inline>
+              </w:drawing>
+            </w:r>
+          </w:p>
+        </w:tc>
+      </w:tr>
+      <w:tr>
+        <w:trPr>
+          <w:trHeight w:val="2465"/>
+        </w:trPr>
+        <w:tc>
+          <w:tcPr>
+            <w:tcW w:w="2184" w:type="pct"/>
+            <w:tcBorders>
+              <w:right w:val="dashed" w:sz="4" w:space="0" w:color="auto"/>
+            </w:tcBorders>
+          </w:tcPr>
+          <w:p>
+            <w:pPr>
+              <w:pStyle w:val="ListParagraph"/>
+              <w:ind w:left="390" w:firstLine="0"/>
+              <w:rPr>
+                <w:lang w:val="en"/>
+              </w:rPr>
+            </w:pPr>
+          </w:p>
+          <w:p>
+            <w:pPr>
+              <w:pStyle w:val="ListParagraph"/>
+              <w:numPr>
+                <w:ilvl w:val="0"/>
+                <w:numId w:val="38"/>
+              </w:numPr>
+              <w:ind w:left="390" w:hanging="390"/>
+              <w:rPr>
+                <w:lang w:val="en"/>
+              </w:rPr>
+            </w:pPr>
+            <w:r>
+              <w:rPr>
+                <w:lang w:val="en"/>
+              </w:rPr>
+              <w:t>The notebook contains most of the details for the descriptive, and non-descriptive methods and visualizations</w:t>
+            </w:r>
+          </w:p>
+        </w:tc>
+        <w:tc>
+          <w:tcPr>
+            <w:tcW w:w="2816" w:type="pct"/>
+            <w:tcBorders>
+              <w:left w:val="dashed" w:sz="4" w:space="0" w:color="auto"/>
+            </w:tcBorders>
+          </w:tcPr>
+          <w:p>
+            <w:pPr>
+              <w:ind w:firstLine="0"/>
+              <w:rPr>
+                <w:lang w:val="en"/>
+              </w:rPr>
+            </w:pPr>
+            <w:r>
+              <w:rPr>
+                <w:noProof/>
+              </w:rPr>
+              <w:drawing>
+                <wp:inline distT="0" distB="0" distL="0" distR="0" wp14:anchorId="35C3BFCF" wp14:editId="0F748D14">
+                  <wp:extent cx="3263484" cy="1990725"/>
+                  <wp:effectExtent l="0" t="0" r="0" b="0"/>
+                  <wp:docPr id="13" name="Picture 13" descr="Graphical user interface&#10;&#10;Description automatically generated"/>
+                  <wp:cNvGraphicFramePr>
+                    <a:graphicFrameLocks xmlns:a="http://schemas.openxmlformats.org/drawingml/2006/main" noChangeAspect="1"/>
+                  </wp:cNvGraphicFramePr>
+                  <a:graphic xmlns:a="http://schemas.openxmlformats.org/drawingml/2006/main">
+                    <a:graphicData uri="http://schemas.openxmlformats.org/drawingml/2006/picture">
+                      <pic:pic xmlns:pic="http://schemas.openxmlformats.org/drawingml/2006/picture">
+                        <pic:nvPicPr>
+                          <pic:cNvPr id="13" name="Picture 13" descr="Graphical user interface&#10;&#10;Description automatically generated"/>
+                          <pic:cNvPicPr/>
+                        </pic:nvPicPr>
+                        <pic:blipFill>
+                          <a:blip r:embed="rId24"/>
+                          <a:stretch>
+                            <a:fillRect/>
+                          </a:stretch>
+                        </pic:blipFill>
+                        <pic:spPr>
+                          <a:xfrm>
+                            <a:off x="0" y="0"/>
+                            <a:ext cx="3268556" cy="1993819"/>
+                          </a:xfrm>
+                          <a:prstGeom prst="rect">
+                            <a:avLst/>
+                          </a:prstGeom>
+                        </pic:spPr>
+                      </pic:pic>
+                    </a:graphicData>
+                  </a:graphic>
+                </wp:inline>
+              </w:drawing>
+            </w:r>
+          </w:p>
+        </w:tc>
+      </w:tr>
+      <w:tr>
+        <w:trPr>
+          <w:trHeight w:val="1988"/>
+        </w:trPr>
+        <w:tc>
+          <w:tcPr>
+            <w:tcW w:w="2184" w:type="pct"/>
+            <w:tcBorders>
+              <w:right w:val="dashed" w:sz="4" w:space="0" w:color="auto"/>
+            </w:tcBorders>
+          </w:tcPr>
+          <w:p>
+            <w:pPr>
+              <w:pStyle w:val="ListParagraph"/>
+              <w:numPr>
+                <w:ilvl w:val="0"/>
+                <w:numId w:val="38"/>
+              </w:numPr>
+              <w:ind w:left="390" w:hanging="390"/>
+              <w:rPr>
+                <w:lang w:val="en"/>
+              </w:rPr>
+            </w:pPr>
+            <w:r>
+              <w:rPr>
+                <w:lang w:val="en"/>
+              </w:rPr>
+              <w:t>The root endpoint for the API can be accessed by clicking the “API” link on the navigation bar</w:t>
+            </w:r>
+          </w:p>
+        </w:tc>
+        <w:tc>
+          <w:tcPr>
+            <w:tcW w:w="2816" w:type="pct"/>
+            <w:tcBorders>
+              <w:left w:val="dashed" w:sz="4" w:space="0" w:color="auto"/>
+            </w:tcBorders>
+          </w:tcPr>
+          <w:p>
+            <w:pPr>
+              <w:ind w:firstLine="0"/>
+              <w:rPr>
+                <w:lang w:val="en"/>
+              </w:rPr>
+            </w:pPr>
+            <w:r>
+              <w:rPr>
+                <w:noProof/>
+                <w:lang w:val="en"/>
+              </w:rPr>
+              <w:drawing>
+                <wp:inline distT="0" distB="0" distL="0" distR="0" wp14:anchorId="79A4BACA" wp14:editId="6CF0BEC2">
+                  <wp:extent cx="3296222" cy="1609725"/>
+                  <wp:effectExtent l="0" t="0" r="0" b="0"/>
+                  <wp:docPr id="17" name="Picture 17"/>
+                  <wp:cNvGraphicFramePr>
+                    <a:graphicFrameLocks xmlns:a="http://schemas.openxmlformats.org/drawingml/2006/main" noChangeAspect="1"/>
+                  </wp:cNvGraphicFramePr>
+                  <a:graphic xmlns:a="http://schemas.openxmlformats.org/drawingml/2006/main">
+                    <a:graphicData uri="http://schemas.openxmlformats.org/drawingml/2006/picture">
+                      <pic:pic xmlns:pic="http://schemas.openxmlformats.org/drawingml/2006/picture">
+                        <pic:nvPicPr>
+                          <pic:cNvPr id="0" name="Picture 7"/>
+                          <pic:cNvPicPr>
+                            <a:picLocks noChangeAspect="1" noChangeArrowheads="1"/>
+                          </pic:cNvPicPr>
+                        </pic:nvPicPr>
+                        <pic:blipFill>
+                          <a:blip r:embed="rId25" cstate="print">
+                            <a:extLst>
+                              <a:ext uri="{28A0092B-C50C-407E-A947-70E740481C1C}">
+                                <a14:useLocalDpi xmlns:a14="http://schemas.microsoft.com/office/drawing/2010/main" val="0"/>
+                              </a:ext>
+                            </a:extLst>
+                          </a:blip>
+                          <a:srcRect/>
+                          <a:stretch>
+                            <a:fillRect/>
+                          </a:stretch>
+                        </pic:blipFill>
+                        <pic:spPr bwMode="auto">
+                          <a:xfrm>
+                            <a:off x="0" y="0"/>
+                            <a:ext cx="3309368" cy="1616145"/>
+                          </a:xfrm>
+                          <a:prstGeom prst="rect">
+                            <a:avLst/>
+                          </a:prstGeom>
+                        </pic:spPr>
+                      </pic:pic>
+                    </a:graphicData>
+                  </a:graphic>
+                </wp:inline>
+              </w:drawing>
+            </w:r>
+          </w:p>
+        </w:tc>
+      </w:tr>
+      <w:tr>
+        <w:trPr>
+          <w:trHeight w:val="332"/>
+        </w:trPr>
+        <w:tc>
+          <w:tcPr>
+            <w:tcW w:w="2184" w:type="pct"/>
+            <w:tcBorders>
+              <w:right w:val="dashed" w:sz="4" w:space="0" w:color="auto"/>
+            </w:tcBorders>
+          </w:tcPr>
+          <w:p>
+            <w:pPr>
+              <w:pStyle w:val="ListParagraph"/>
+              <w:numPr>
+                <w:ilvl w:val="0"/>
+                <w:numId w:val="38"/>
+              </w:numPr>
+              <w:ind w:left="390" w:hanging="390"/>
+              <w:rPr>
+                <w:lang w:val="en"/>
+              </w:rPr>
+            </w:pPr>
+            <w:r>
+              <w:rPr>
+                <w:lang w:val="en"/>
+              </w:rPr>
+              <w:t xml:space="preserve">Integrating an API into an application is out of the scope of this document, however, more information can be found here: </w:t>
+            </w:r>
+            <w:hyperlink r:id="rId26" w:history="1">
+              <w:r>
+                <w:rPr>
+                  <w:rStyle w:val="Hyperlink"/>
+                  <w:lang w:val="en"/>
+                </w:rPr>
+                <w:t>https://blog.hubspot.com/website/application-programming-interface-api</w:t>
+              </w:r>
+            </w:hyperlink>
+          </w:p>
+        </w:tc>
+        <w:tc>
+          <w:tcPr>
+            <w:tcW w:w="2816" w:type="pct"/>
+            <w:tcBorders>
+              <w:left w:val="dashed" w:sz="4" w:space="0" w:color="auto"/>
+            </w:tcBorders>
+          </w:tcPr>
+          <w:p>
+            <w:pPr>
+              <w:ind w:firstLine="0"/>
+              <w:rPr>
+                <w:lang w:val="en"/>
+              </w:rPr>
+            </w:pPr>
+            <w:r>
+              <w:rPr>
+                <w:noProof/>
+              </w:rPr>
+              <w:drawing>
+                <wp:inline distT="0" distB="0" distL="0" distR="0" wp14:anchorId="39870095" wp14:editId="0685C8C6">
+                  <wp:extent cx="3300173" cy="1066800"/>
+                  <wp:effectExtent l="0" t="0" r="0" b="0"/>
+                  <wp:docPr id="18" name="Picture 18" descr="Text&#10;&#10;Description automatically generated"/>
+                  <wp:cNvGraphicFramePr>
+                    <a:graphicFrameLocks xmlns:a="http://schemas.openxmlformats.org/drawingml/2006/main" noChangeAspect="1"/>
+                  </wp:cNvGraphicFramePr>
+                  <a:graphic xmlns:a="http://schemas.openxmlformats.org/drawingml/2006/main">
+                    <a:graphicData uri="http://schemas.openxmlformats.org/drawingml/2006/picture">
+                      <pic:pic xmlns:pic="http://schemas.openxmlformats.org/drawingml/2006/picture">
+                        <pic:nvPicPr>
+                          <pic:cNvPr id="3" name="Picture 3" descr="Text&#10;&#10;Description automatically generated"/>
+                          <pic:cNvPicPr/>
+                        </pic:nvPicPr>
+                        <pic:blipFill>
+                          <a:blip r:embed="rId9">
+                            <a:extLst>
+                              <a:ext uri="{28A0092B-C50C-407E-A947-70E740481C1C}">
+                                <a14:useLocalDpi xmlns:a14="http://schemas.microsoft.com/office/drawing/2010/main" val="0"/>
+                              </a:ext>
+                            </a:extLst>
+                          </a:blip>
+                          <a:stretch>
+                            <a:fillRect/>
+                          </a:stretch>
+                        </pic:blipFill>
+                        <pic:spPr>
+                          <a:xfrm>
+                            <a:off x="0" y="0"/>
+                            <a:ext cx="3307081" cy="1069033"/>
+                          </a:xfrm>
+                          <a:prstGeom prst="rect">
+                            <a:avLst/>
+                          </a:prstGeom>
+                        </pic:spPr>
+                      </pic:pic>
+                    </a:graphicData>
+                  </a:graphic>
+                </wp:inline>
+              </w:drawing>
+            </w:r>
+          </w:p>
+        </w:tc>
+      </w:tr>
+    </w:tbl>
+    <w:p>
+      <w:pPr>
+        <w:pBdr>
+          <w:bottom w:val="single" w:sz="6" w:space="1" w:color="auto"/>
+        </w:pBdr>
+        <w:ind w:firstLine="0"/>
+        <w:rPr>
+          <w:lang w:val="en"/>
+        </w:rPr>
+      </w:pPr>
+    </w:p>
+    <w:p>
+      <w:pPr>
+        <w:ind w:firstLine="0"/>
+        <w:rPr>
+          <w:lang w:val="en"/>
+        </w:rPr>
+      </w:pPr>
+    </w:p>
+    <w:p>
+      <w:pPr>
         <w:pStyle w:val="Heading2"/>
         <w:rPr>
           <w:lang w:val="en"/>
         </w:rPr>
       </w:pPr>
+      <w:bookmarkStart w:id="34" w:name="_Toc1702287338"/>
       <w:r>
         <w:rPr>
           <w:lang w:val="en"/>
@@ -13377,8 +15611,8 @@
       </w:r>
     </w:p>
     <w:sectPr>
-      <w:headerReference w:type="default" r:id="rId13"/>
-      <w:footerReference w:type="default" r:id="rId14"/>
+      <w:headerReference w:type="default" r:id="rId27"/>
+      <w:footerReference w:type="default" r:id="rId28"/>
       <w:pgSz w:w="12240" w:h="15840"/>
       <w:pgMar w:top="1440" w:right="1440" w:bottom="1440" w:left="1440" w:header="720" w:footer="720" w:gutter="0"/>
       <w:cols w:space="720"/>
@@ -14469,6 +16703,184 @@
     </w:lvl>
   </w:abstractNum>
   <w:abstractNum w:abstractNumId="9" w15:restartNumberingAfterBreak="0">
+    <w:nsid w:val="27187998"/>
+    <w:multiLevelType w:val="hybridMultilevel"/>
+    <w:tmpl w:val="85EE7482"/>
+    <w:lvl w:ilvl="0" w:tplc="75860DB6">
+      <w:start w:val="1"/>
+      <w:numFmt w:val="decimal"/>
+      <w:lvlText w:val="%1."/>
+      <w:lvlJc w:val="left"/>
+      <w:pPr>
+        <w:ind w:left="1080" w:hanging="360"/>
+      </w:pPr>
+      <w:rPr>
+        <w:rFonts w:hint="default"/>
+      </w:rPr>
+    </w:lvl>
+    <w:lvl w:ilvl="1" w:tplc="04090019" w:tentative="1">
+      <w:start w:val="1"/>
+      <w:numFmt w:val="lowerLetter"/>
+      <w:lvlText w:val="%2."/>
+      <w:lvlJc w:val="left"/>
+      <w:pPr>
+        <w:ind w:left="1800" w:hanging="360"/>
+      </w:pPr>
+    </w:lvl>
+    <w:lvl w:ilvl="2" w:tplc="0409001B" w:tentative="1">
+      <w:start w:val="1"/>
+      <w:numFmt w:val="lowerRoman"/>
+      <w:lvlText w:val="%3."/>
+      <w:lvlJc w:val="right"/>
+      <w:pPr>
+        <w:ind w:left="2520" w:hanging="180"/>
+      </w:pPr>
+    </w:lvl>
+    <w:lvl w:ilvl="3" w:tplc="0409000F" w:tentative="1">
+      <w:start w:val="1"/>
+      <w:numFmt w:val="decimal"/>
+      <w:lvlText w:val="%4."/>
+      <w:lvlJc w:val="left"/>
+      <w:pPr>
+        <w:ind w:left="3240" w:hanging="360"/>
+      </w:pPr>
+    </w:lvl>
+    <w:lvl w:ilvl="4" w:tplc="04090019" w:tentative="1">
+      <w:start w:val="1"/>
+      <w:numFmt w:val="lowerLetter"/>
+      <w:lvlText w:val="%5."/>
+      <w:lvlJc w:val="left"/>
+      <w:pPr>
+        <w:ind w:left="3960" w:hanging="360"/>
+      </w:pPr>
+    </w:lvl>
+    <w:lvl w:ilvl="5" w:tplc="0409001B" w:tentative="1">
+      <w:start w:val="1"/>
+      <w:numFmt w:val="lowerRoman"/>
+      <w:lvlText w:val="%6."/>
+      <w:lvlJc w:val="right"/>
+      <w:pPr>
+        <w:ind w:left="4680" w:hanging="180"/>
+      </w:pPr>
+    </w:lvl>
+    <w:lvl w:ilvl="6" w:tplc="0409000F" w:tentative="1">
+      <w:start w:val="1"/>
+      <w:numFmt w:val="decimal"/>
+      <w:lvlText w:val="%7."/>
+      <w:lvlJc w:val="left"/>
+      <w:pPr>
+        <w:ind w:left="5400" w:hanging="360"/>
+      </w:pPr>
+    </w:lvl>
+    <w:lvl w:ilvl="7" w:tplc="04090019" w:tentative="1">
+      <w:start w:val="1"/>
+      <w:numFmt w:val="lowerLetter"/>
+      <w:lvlText w:val="%8."/>
+      <w:lvlJc w:val="left"/>
+      <w:pPr>
+        <w:ind w:left="6120" w:hanging="360"/>
+      </w:pPr>
+    </w:lvl>
+    <w:lvl w:ilvl="8" w:tplc="0409001B" w:tentative="1">
+      <w:start w:val="1"/>
+      <w:numFmt w:val="lowerRoman"/>
+      <w:lvlText w:val="%9."/>
+      <w:lvlJc w:val="right"/>
+      <w:pPr>
+        <w:ind w:left="6840" w:hanging="180"/>
+      </w:pPr>
+    </w:lvl>
+  </w:abstractNum>
+  <w:abstractNum w:abstractNumId="10" w15:restartNumberingAfterBreak="0">
+    <w:nsid w:val="28521583"/>
+    <w:multiLevelType w:val="hybridMultilevel"/>
+    <w:tmpl w:val="B0C2AA0A"/>
+    <w:lvl w:ilvl="0" w:tplc="FFFFFFFF">
+      <w:start w:val="1"/>
+      <w:numFmt w:val="decimal"/>
+      <w:lvlText w:val="%1."/>
+      <w:lvlJc w:val="left"/>
+      <w:pPr>
+        <w:ind w:left="1080" w:hanging="360"/>
+      </w:pPr>
+      <w:rPr>
+        <w:rFonts w:hint="default"/>
+      </w:rPr>
+    </w:lvl>
+    <w:lvl w:ilvl="1" w:tplc="FFFFFFFF" w:tentative="1">
+      <w:start w:val="1"/>
+      <w:numFmt w:val="lowerLetter"/>
+      <w:lvlText w:val="%2."/>
+      <w:lvlJc w:val="left"/>
+      <w:pPr>
+        <w:ind w:left="1800" w:hanging="360"/>
+      </w:pPr>
+    </w:lvl>
+    <w:lvl w:ilvl="2" w:tplc="FFFFFFFF" w:tentative="1">
+      <w:start w:val="1"/>
+      <w:numFmt w:val="lowerRoman"/>
+      <w:lvlText w:val="%3."/>
+      <w:lvlJc w:val="right"/>
+      <w:pPr>
+        <w:ind w:left="2520" w:hanging="180"/>
+      </w:pPr>
+    </w:lvl>
+    <w:lvl w:ilvl="3" w:tplc="FFFFFFFF" w:tentative="1">
+      <w:start w:val="1"/>
+      <w:numFmt w:val="decimal"/>
+      <w:lvlText w:val="%4."/>
+      <w:lvlJc w:val="left"/>
+      <w:pPr>
+        <w:ind w:left="3240" w:hanging="360"/>
+      </w:pPr>
+    </w:lvl>
+    <w:lvl w:ilvl="4" w:tplc="FFFFFFFF" w:tentative="1">
+      <w:start w:val="1"/>
+      <w:numFmt w:val="lowerLetter"/>
+      <w:lvlText w:val="%5."/>
+      <w:lvlJc w:val="left"/>
+      <w:pPr>
+        <w:ind w:left="3960" w:hanging="360"/>
+      </w:pPr>
+    </w:lvl>
+    <w:lvl w:ilvl="5" w:tplc="FFFFFFFF" w:tentative="1">
+      <w:start w:val="1"/>
+      <w:numFmt w:val="lowerRoman"/>
+      <w:lvlText w:val="%6."/>
+      <w:lvlJc w:val="right"/>
+      <w:pPr>
+        <w:ind w:left="4680" w:hanging="180"/>
+      </w:pPr>
+    </w:lvl>
+    <w:lvl w:ilvl="6" w:tplc="FFFFFFFF" w:tentative="1">
+      <w:start w:val="1"/>
+      <w:numFmt w:val="decimal"/>
+      <w:lvlText w:val="%7."/>
+      <w:lvlJc w:val="left"/>
+      <w:pPr>
+        <w:ind w:left="5400" w:hanging="360"/>
+      </w:pPr>
+    </w:lvl>
+    <w:lvl w:ilvl="7" w:tplc="FFFFFFFF" w:tentative="1">
+      <w:start w:val="1"/>
+      <w:numFmt w:val="lowerLetter"/>
+      <w:lvlText w:val="%8."/>
+      <w:lvlJc w:val="left"/>
+      <w:pPr>
+        <w:ind w:left="6120" w:hanging="360"/>
+      </w:pPr>
+    </w:lvl>
+    <w:lvl w:ilvl="8" w:tplc="FFFFFFFF" w:tentative="1">
+      <w:start w:val="1"/>
+      <w:numFmt w:val="lowerRoman"/>
+      <w:lvlText w:val="%9."/>
+      <w:lvlJc w:val="right"/>
+      <w:pPr>
+        <w:ind w:left="6840" w:hanging="180"/>
+      </w:pPr>
+    </w:lvl>
+  </w:abstractNum>
+  <w:abstractNum w:abstractNumId="11" w15:restartNumberingAfterBreak="0">
     <w:nsid w:val="28E720EC"/>
     <w:multiLevelType w:val="hybridMultilevel"/>
     <w:tmpl w:val="A40E2AB6"/>
@@ -14581,7 +16993,7 @@
       </w:rPr>
     </w:lvl>
   </w:abstractNum>
-  <w:abstractNum w:abstractNumId="10" w15:restartNumberingAfterBreak="0">
+  <w:abstractNum w:abstractNumId="12" w15:restartNumberingAfterBreak="0">
     <w:nsid w:val="2AD4FF98"/>
     <w:multiLevelType w:val="hybridMultilevel"/>
     <w:tmpl w:val="BA7A62E8"/>
@@ -14694,7 +17106,7 @@
       </w:rPr>
     </w:lvl>
   </w:abstractNum>
-  <w:abstractNum w:abstractNumId="11" w15:restartNumberingAfterBreak="0">
+  <w:abstractNum w:abstractNumId="13" w15:restartNumberingAfterBreak="0">
     <w:nsid w:val="2C65E9FC"/>
     <w:multiLevelType w:val="hybridMultilevel"/>
     <w:tmpl w:val="AEE899EE"/>
@@ -14807,7 +17219,7 @@
       </w:rPr>
     </w:lvl>
   </w:abstractNum>
-  <w:abstractNum w:abstractNumId="12" w15:restartNumberingAfterBreak="0">
+  <w:abstractNum w:abstractNumId="14" w15:restartNumberingAfterBreak="0">
     <w:nsid w:val="2E7CB6BA"/>
     <w:multiLevelType w:val="hybridMultilevel"/>
     <w:tmpl w:val="6512F658"/>
@@ -14896,7 +17308,7 @@
       </w:pPr>
     </w:lvl>
   </w:abstractNum>
-  <w:abstractNum w:abstractNumId="13" w15:restartNumberingAfterBreak="0">
+  <w:abstractNum w:abstractNumId="15" w15:restartNumberingAfterBreak="0">
     <w:nsid w:val="2FAA39BB"/>
     <w:multiLevelType w:val="hybridMultilevel"/>
     <w:tmpl w:val="EDC8D8CE"/>
@@ -14982,7 +17394,7 @@
       </w:pPr>
     </w:lvl>
   </w:abstractNum>
-  <w:abstractNum w:abstractNumId="14" w15:restartNumberingAfterBreak="0">
+  <w:abstractNum w:abstractNumId="16" w15:restartNumberingAfterBreak="0">
     <w:nsid w:val="377E7252"/>
     <w:multiLevelType w:val="hybridMultilevel"/>
     <w:tmpl w:val="9A68FBDC"/>
@@ -15071,7 +17483,7 @@
       </w:pPr>
     </w:lvl>
   </w:abstractNum>
-  <w:abstractNum w:abstractNumId="15" w15:restartNumberingAfterBreak="0">
+  <w:abstractNum w:abstractNumId="17" w15:restartNumberingAfterBreak="0">
     <w:nsid w:val="3868DC32"/>
     <w:multiLevelType w:val="hybridMultilevel"/>
     <w:tmpl w:val="07523894"/>
@@ -15184,7 +17596,7 @@
       </w:rPr>
     </w:lvl>
   </w:abstractNum>
-  <w:abstractNum w:abstractNumId="16" w15:restartNumberingAfterBreak="0">
+  <w:abstractNum w:abstractNumId="18" w15:restartNumberingAfterBreak="0">
     <w:nsid w:val="3A40E074"/>
     <w:multiLevelType w:val="hybridMultilevel"/>
     <w:tmpl w:val="D41487DC"/>
@@ -15297,7 +17709,7 @@
       </w:rPr>
     </w:lvl>
   </w:abstractNum>
-  <w:abstractNum w:abstractNumId="17" w15:restartNumberingAfterBreak="0">
+  <w:abstractNum w:abstractNumId="19" w15:restartNumberingAfterBreak="0">
     <w:nsid w:val="3D564616"/>
     <w:multiLevelType w:val="hybridMultilevel"/>
     <w:tmpl w:val="E552F7C6"/>
@@ -15386,7 +17798,7 @@
       </w:pPr>
     </w:lvl>
   </w:abstractNum>
-  <w:abstractNum w:abstractNumId="18" w15:restartNumberingAfterBreak="0">
+  <w:abstractNum w:abstractNumId="20" w15:restartNumberingAfterBreak="0">
     <w:nsid w:val="3DDFCCE4"/>
     <w:multiLevelType w:val="hybridMultilevel"/>
     <w:tmpl w:val="5D6C8A8C"/>
@@ -15499,7 +17911,7 @@
       </w:rPr>
     </w:lvl>
   </w:abstractNum>
-  <w:abstractNum w:abstractNumId="19" w15:restartNumberingAfterBreak="0">
+  <w:abstractNum w:abstractNumId="21" w15:restartNumberingAfterBreak="0">
     <w:nsid w:val="43043E2B"/>
     <w:multiLevelType w:val="hybridMultilevel"/>
     <w:tmpl w:val="3C7E1FAE"/>
@@ -15612,7 +18024,7 @@
       </w:rPr>
     </w:lvl>
   </w:abstractNum>
-  <w:abstractNum w:abstractNumId="20" w15:restartNumberingAfterBreak="0">
+  <w:abstractNum w:abstractNumId="22" w15:restartNumberingAfterBreak="0">
     <w:nsid w:val="44A412E6"/>
     <w:multiLevelType w:val="hybridMultilevel"/>
     <w:tmpl w:val="4EC43372"/>
@@ -15725,7 +18137,7 @@
       </w:rPr>
     </w:lvl>
   </w:abstractNum>
-  <w:abstractNum w:abstractNumId="21" w15:restartNumberingAfterBreak="0">
+  <w:abstractNum w:abstractNumId="23" w15:restartNumberingAfterBreak="0">
     <w:nsid w:val="4BF02286"/>
     <w:multiLevelType w:val="hybridMultilevel"/>
     <w:tmpl w:val="5BA89936"/>
@@ -15838,7 +18250,96 @@
       </w:rPr>
     </w:lvl>
   </w:abstractNum>
-  <w:abstractNum w:abstractNumId="22" w15:restartNumberingAfterBreak="0">
+  <w:abstractNum w:abstractNumId="24" w15:restartNumberingAfterBreak="0">
+    <w:nsid w:val="4D5156B9"/>
+    <w:multiLevelType w:val="hybridMultilevel"/>
+    <w:tmpl w:val="B0C2AA0A"/>
+    <w:lvl w:ilvl="0" w:tplc="89B8CF78">
+      <w:start w:val="1"/>
+      <w:numFmt w:val="decimal"/>
+      <w:lvlText w:val="%1."/>
+      <w:lvlJc w:val="left"/>
+      <w:pPr>
+        <w:ind w:left="1080" w:hanging="360"/>
+      </w:pPr>
+      <w:rPr>
+        <w:rFonts w:hint="default"/>
+      </w:rPr>
+    </w:lvl>
+    <w:lvl w:ilvl="1" w:tplc="04090019" w:tentative="1">
+      <w:start w:val="1"/>
+      <w:numFmt w:val="lowerLetter"/>
+      <w:lvlText w:val="%2."/>
+      <w:lvlJc w:val="left"/>
+      <w:pPr>
+        <w:ind w:left="1800" w:hanging="360"/>
+      </w:pPr>
+    </w:lvl>
+    <w:lvl w:ilvl="2" w:tplc="0409001B" w:tentative="1">
+      <w:start w:val="1"/>
+      <w:numFmt w:val="lowerRoman"/>
+      <w:lvlText w:val="%3."/>
+      <w:lvlJc w:val="right"/>
+      <w:pPr>
+        <w:ind w:left="2520" w:hanging="180"/>
+      </w:pPr>
+    </w:lvl>
+    <w:lvl w:ilvl="3" w:tplc="0409000F" w:tentative="1">
+      <w:start w:val="1"/>
+      <w:numFmt w:val="decimal"/>
+      <w:lvlText w:val="%4."/>
+      <w:lvlJc w:val="left"/>
+      <w:pPr>
+        <w:ind w:left="3240" w:hanging="360"/>
+      </w:pPr>
+    </w:lvl>
+    <w:lvl w:ilvl="4" w:tplc="04090019" w:tentative="1">
+      <w:start w:val="1"/>
+      <w:numFmt w:val="lowerLetter"/>
+      <w:lvlText w:val="%5."/>
+      <w:lvlJc w:val="left"/>
+      <w:pPr>
+        <w:ind w:left="3960" w:hanging="360"/>
+      </w:pPr>
+    </w:lvl>
+    <w:lvl w:ilvl="5" w:tplc="0409001B" w:tentative="1">
+      <w:start w:val="1"/>
+      <w:numFmt w:val="lowerRoman"/>
+      <w:lvlText w:val="%6."/>
+      <w:lvlJc w:val="right"/>
+      <w:pPr>
+        <w:ind w:left="4680" w:hanging="180"/>
+      </w:pPr>
+    </w:lvl>
+    <w:lvl w:ilvl="6" w:tplc="0409000F" w:tentative="1">
+      <w:start w:val="1"/>
+      <w:numFmt w:val="decimal"/>
+      <w:lvlText w:val="%7."/>
+      <w:lvlJc w:val="left"/>
+      <w:pPr>
+        <w:ind w:left="5400" w:hanging="360"/>
+      </w:pPr>
+    </w:lvl>
+    <w:lvl w:ilvl="7" w:tplc="04090019" w:tentative="1">
+      <w:start w:val="1"/>
+      <w:numFmt w:val="lowerLetter"/>
+      <w:lvlText w:val="%8."/>
+      <w:lvlJc w:val="left"/>
+      <w:pPr>
+        <w:ind w:left="6120" w:hanging="360"/>
+      </w:pPr>
+    </w:lvl>
+    <w:lvl w:ilvl="8" w:tplc="0409001B" w:tentative="1">
+      <w:start w:val="1"/>
+      <w:numFmt w:val="lowerRoman"/>
+      <w:lvlText w:val="%9."/>
+      <w:lvlJc w:val="right"/>
+      <w:pPr>
+        <w:ind w:left="6840" w:hanging="180"/>
+      </w:pPr>
+    </w:lvl>
+  </w:abstractNum>
+  <w:abstractNum w:abstractNumId="25" w15:restartNumberingAfterBreak="0">
     <w:nsid w:val="513918F5"/>
     <w:multiLevelType w:val="hybridMultilevel"/>
     <w:tmpl w:val="5F1E9E74"/>
@@ -15951,7 +18452,7 @@
       </w:rPr>
     </w:lvl>
   </w:abstractNum>
-  <w:abstractNum w:abstractNumId="23" w15:restartNumberingAfterBreak="0">
+  <w:abstractNum w:abstractNumId="26" w15:restartNumberingAfterBreak="0">
     <w:nsid w:val="5436AE8A"/>
     <w:multiLevelType w:val="hybridMultilevel"/>
     <w:tmpl w:val="910C1256"/>
@@ -16064,7 +18565,7 @@
       </w:rPr>
     </w:lvl>
   </w:abstractNum>
-  <w:abstractNum w:abstractNumId="24" w15:restartNumberingAfterBreak="0">
+  <w:abstractNum w:abstractNumId="27" w15:restartNumberingAfterBreak="0">
     <w:nsid w:val="5D2A5E58"/>
     <w:multiLevelType w:val="hybridMultilevel"/>
     <w:tmpl w:val="EB827E98"/>
@@ -16177,7 +18678,7 @@
       </w:rPr>
     </w:lvl>
   </w:abstractNum>
-  <w:abstractNum w:abstractNumId="25" w15:restartNumberingAfterBreak="0">
+  <w:abstractNum w:abstractNumId="28" w15:restartNumberingAfterBreak="0">
     <w:nsid w:val="5E1E2A1D"/>
     <w:multiLevelType w:val="hybridMultilevel"/>
     <w:tmpl w:val="16BC719E"/>
@@ -16290,7 +18791,7 @@
       </w:rPr>
     </w:lvl>
   </w:abstractNum>
-  <w:abstractNum w:abstractNumId="26" w15:restartNumberingAfterBreak="0">
+  <w:abstractNum w:abstractNumId="29" w15:restartNumberingAfterBreak="0">
     <w:nsid w:val="6024E1A2"/>
     <w:multiLevelType w:val="hybridMultilevel"/>
     <w:tmpl w:val="9C922E96"/>
@@ -16403,7 +18904,7 @@
       </w:rPr>
     </w:lvl>
   </w:abstractNum>
-  <w:abstractNum w:abstractNumId="27" w15:restartNumberingAfterBreak="0">
+  <w:abstractNum w:abstractNumId="30" w15:restartNumberingAfterBreak="0">
     <w:nsid w:val="620083D3"/>
     <w:multiLevelType w:val="hybridMultilevel"/>
     <w:tmpl w:val="3DD2EBB8"/>
@@ -16516,7 +19017,7 @@
       </w:rPr>
     </w:lvl>
   </w:abstractNum>
-  <w:abstractNum w:abstractNumId="28" w15:restartNumberingAfterBreak="0">
+  <w:abstractNum w:abstractNumId="31" w15:restartNumberingAfterBreak="0">
     <w:nsid w:val="63E5BF3C"/>
     <w:multiLevelType w:val="hybridMultilevel"/>
     <w:tmpl w:val="BC50BB26"/>
@@ -16629,7 +19130,7 @@
       </w:rPr>
     </w:lvl>
   </w:abstractNum>
-  <w:abstractNum w:abstractNumId="29" w15:restartNumberingAfterBreak="0">
+  <w:abstractNum w:abstractNumId="32" w15:restartNumberingAfterBreak="0">
     <w:nsid w:val="65AF2B39"/>
     <w:multiLevelType w:val="hybridMultilevel"/>
     <w:tmpl w:val="11682082"/>
@@ -16718,7 +19219,7 @@
       </w:pPr>
     </w:lvl>
   </w:abstractNum>
-  <w:abstractNum w:abstractNumId="30" w15:restartNumberingAfterBreak="0">
+  <w:abstractNum w:abstractNumId="33" w15:restartNumberingAfterBreak="0">
     <w:nsid w:val="6BF61274"/>
     <w:multiLevelType w:val="hybridMultilevel"/>
     <w:tmpl w:val="5A525376"/>
@@ -16831,7 +19332,7 @@
       </w:rPr>
     </w:lvl>
   </w:abstractNum>
-  <w:abstractNum w:abstractNumId="31" w15:restartNumberingAfterBreak="0">
+  <w:abstractNum w:abstractNumId="34" w15:restartNumberingAfterBreak="0">
     <w:nsid w:val="6FE4A6E3"/>
     <w:multiLevelType w:val="hybridMultilevel"/>
     <w:tmpl w:val="206AC7EE"/>
@@ -16944,7 +19445,7 @@
       </w:rPr>
     </w:lvl>
   </w:abstractNum>
-  <w:abstractNum w:abstractNumId="32" w15:restartNumberingAfterBreak="0">
+  <w:abstractNum w:abstractNumId="35" w15:restartNumberingAfterBreak="0">
     <w:nsid w:val="716166C2"/>
     <w:multiLevelType w:val="hybridMultilevel"/>
     <w:tmpl w:val="1F2899B6"/>
@@ -17033,7 +19534,7 @@
       </w:pPr>
     </w:lvl>
   </w:abstractNum>
-  <w:abstractNum w:abstractNumId="33" w15:restartNumberingAfterBreak="0">
+  <w:abstractNum w:abstractNumId="36" w15:restartNumberingAfterBreak="0">
     <w:nsid w:val="717BD771"/>
     <w:multiLevelType w:val="hybridMultilevel"/>
     <w:tmpl w:val="4B86CD12"/>
@@ -17146,7 +19647,7 @@
       </w:rPr>
     </w:lvl>
   </w:abstractNum>
-  <w:abstractNum w:abstractNumId="34" w15:restartNumberingAfterBreak="0">
+  <w:abstractNum w:abstractNumId="37" w15:restartNumberingAfterBreak="0">
     <w:nsid w:val="759C894F"/>
     <w:multiLevelType w:val="hybridMultilevel"/>
     <w:tmpl w:val="27EAAE6E"/>
@@ -17235,7 +19736,7 @@
       </w:pPr>
     </w:lvl>
   </w:abstractNum>
-  <w:abstractNum w:abstractNumId="35" w15:restartNumberingAfterBreak="0">
+  <w:abstractNum w:abstractNumId="38" w15:restartNumberingAfterBreak="0">
     <w:nsid w:val="7CB91935"/>
     <w:multiLevelType w:val="hybridMultilevel"/>
     <w:tmpl w:val="6DBEA716"/>
@@ -17348,7 +19849,7 @@
       </w:rPr>
     </w:lvl>
   </w:abstractNum>
-  <w:abstractNum w:abstractNumId="36" w15:restartNumberingAfterBreak="0">
+  <w:abstractNum w:abstractNumId="39" w15:restartNumberingAfterBreak="0">
     <w:nsid w:val="7F4DB5D1"/>
     <w:multiLevelType w:val="hybridMultilevel"/>
     <w:tmpl w:val="53BCC4D8"/>
@@ -17438,73 +19939,73 @@
     </w:lvl>
   </w:abstractNum>
   <w:num w:numId="1" w16cid:durableId="934560456">
-    <w:abstractNumId w:val="15"/>
+    <w:abstractNumId w:val="17"/>
   </w:num>
   <w:num w:numId="2" w16cid:durableId="273830191">
-    <w:abstractNumId w:val="9"/>
+    <w:abstractNumId w:val="11"/>
   </w:num>
   <w:num w:numId="3" w16cid:durableId="1342775924">
-    <w:abstractNumId w:val="23"/>
+    <w:abstractNumId w:val="26"/>
   </w:num>
   <w:num w:numId="4" w16cid:durableId="116415615">
-    <w:abstractNumId w:val="18"/>
+    <w:abstractNumId w:val="20"/>
   </w:num>
   <w:num w:numId="5" w16cid:durableId="233509808">
-    <w:abstractNumId w:val="22"/>
+    <w:abstractNumId w:val="25"/>
   </w:num>
   <w:num w:numId="6" w16cid:durableId="292256438">
     <w:abstractNumId w:val="1"/>
   </w:num>
   <w:num w:numId="7" w16cid:durableId="146168645">
-    <w:abstractNumId w:val="16"/>
+    <w:abstractNumId w:val="18"/>
   </w:num>
   <w:num w:numId="8" w16cid:durableId="1343583507">
-    <w:abstractNumId w:val="21"/>
+    <w:abstractNumId w:val="23"/>
   </w:num>
   <w:num w:numId="9" w16cid:durableId="431508269">
-    <w:abstractNumId w:val="27"/>
+    <w:abstractNumId w:val="30"/>
   </w:num>
   <w:num w:numId="10" w16cid:durableId="1907256978">
-    <w:abstractNumId w:val="11"/>
+    <w:abstractNumId w:val="13"/>
   </w:num>
   <w:num w:numId="11" w16cid:durableId="1390036531">
-    <w:abstractNumId w:val="35"/>
+    <w:abstractNumId w:val="38"/>
   </w:num>
   <w:num w:numId="12" w16cid:durableId="454832573">
     <w:abstractNumId w:val="0"/>
   </w:num>
   <w:num w:numId="13" w16cid:durableId="457651481">
-    <w:abstractNumId w:val="19"/>
+    <w:abstractNumId w:val="21"/>
   </w:num>
   <w:num w:numId="14" w16cid:durableId="591478603">
     <w:abstractNumId w:val="8"/>
   </w:num>
   <w:num w:numId="15" w16cid:durableId="1574317040">
-    <w:abstractNumId w:val="28"/>
+    <w:abstractNumId w:val="31"/>
   </w:num>
   <w:num w:numId="16" w16cid:durableId="1943612290">
     <w:abstractNumId w:val="5"/>
   </w:num>
   <w:num w:numId="17" w16cid:durableId="1124274081">
-    <w:abstractNumId w:val="26"/>
+    <w:abstractNumId w:val="29"/>
   </w:num>
   <w:num w:numId="18" w16cid:durableId="1984963084">
-    <w:abstractNumId w:val="25"/>
+    <w:abstractNumId w:val="28"/>
   </w:num>
   <w:num w:numId="19" w16cid:durableId="1668248608">
-    <w:abstractNumId w:val="31"/>
+    <w:abstractNumId w:val="34"/>
   </w:num>
   <w:num w:numId="20" w16cid:durableId="1457675576">
-    <w:abstractNumId w:val="33"/>
+    <w:abstractNumId w:val="36"/>
   </w:num>
   <w:num w:numId="21" w16cid:durableId="394667833">
-    <w:abstractNumId w:val="10"/>
+    <w:abstractNumId w:val="12"/>
   </w:num>
   <w:num w:numId="22" w16cid:durableId="141389141">
-    <w:abstractNumId w:val="14"/>
+    <w:abstractNumId w:val="16"/>
   </w:num>
   <w:num w:numId="23" w16cid:durableId="2080512828">
-    <w:abstractNumId w:val="29"/>
+    <w:abstractNumId w:val="32"/>
   </w:num>
   <w:num w:numId="24" w16cid:durableId="1077166655">
     <w:abstractNumId w:val="6"/>
@@ -17513,13 +20014,13 @@
     <w:abstractNumId w:val="3"/>
   </w:num>
   <w:num w:numId="26" w16cid:durableId="1249316302">
-    <w:abstractNumId w:val="12"/>
+    <w:abstractNumId w:val="14"/>
   </w:num>
   <w:num w:numId="27" w16cid:durableId="1084761416">
-    <w:abstractNumId w:val="36"/>
+    <w:abstractNumId w:val="39"/>
   </w:num>
   <w:num w:numId="28" w16cid:durableId="411321754">
-    <w:abstractNumId w:val="34"/>
+    <w:abstractNumId w:val="37"/>
   </w:num>
   <w:num w:numId="29" w16cid:durableId="370762812">
     <w:abstractNumId w:val="2"/>
@@ -17528,25 +20029,34 @@
     <w:abstractNumId w:val="4"/>
   </w:num>
   <w:num w:numId="31" w16cid:durableId="147401266">
-    <w:abstractNumId w:val="30"/>
+    <w:abstractNumId w:val="33"/>
   </w:num>
   <w:num w:numId="32" w16cid:durableId="173499629">
     <w:abstractNumId w:val="7"/>
   </w:num>
   <w:num w:numId="33" w16cid:durableId="1709528328">
+    <w:abstractNumId w:val="27"/>
+  </w:num>
+  <w:num w:numId="34" w16cid:durableId="713312030">
+    <w:abstractNumId w:val="22"/>
+  </w:num>
+  <w:num w:numId="35" w16cid:durableId="2106918489">
+    <w:abstractNumId w:val="15"/>
+  </w:num>
+  <w:num w:numId="36" w16cid:durableId="1692603365">
+    <w:abstractNumId w:val="19"/>
+  </w:num>
+  <w:num w:numId="37" w16cid:durableId="682246972">
+    <w:abstractNumId w:val="35"/>
+  </w:num>
+  <w:num w:numId="38" w16cid:durableId="851921719">
     <w:abstractNumId w:val="24"/>
   </w:num>
-  <w:num w:numId="34" w16cid:durableId="713312030">
-    <w:abstractNumId w:val="20"/>
+  <w:num w:numId="39" w16cid:durableId="1653607218">
+    <w:abstractNumId w:val="9"/>
   </w:num>
-  <w:num w:numId="35" w16cid:durableId="2106918489">
-    <w:abstractNumId w:val="13"/>
-  </w:num>
-  <w:num w:numId="36" w16cid:durableId="1692603365">
-    <w:abstractNumId w:val="17"/>
-  </w:num>
-  <w:num w:numId="37" w16cid:durableId="682246972">
-    <w:abstractNumId w:val="32"/>
+  <w:num w:numId="40" w16cid:durableId="63067688">
+    <w:abstractNumId w:val="10"/>
   </w:num>
   <w:numIdMacAtCleanup w:val="30"/>
 </w:numbering>
@@ -18408,10 +20918,11 @@
     <w:rsidRoot w:val="00BC1BAC"/>
     <w:rsid w:val="000E4A66"/>
     <w:rsid w:val="00187BAF"/>
-    <w:rsid w:val="006E7B8E"/>
+    <w:rsid w:val="00802869"/>
     <w:rsid w:val="00816EF3"/>
     <w:rsid w:val="00BC1BAC"/>
     <w:rsid w:val="00C0445E"/>
+    <w:rsid w:val="00C57B5B"/>
     <w:rsid w:val="00DD78BD"/>
   </w:rsids>
   <m:mathPr>

</xml_diff>

<commit_message>
Changes to be committed: 	modified:   Documentation.docx 	new file:   Documentation.pdf
</commit_message>
<xml_diff>
--- a/Documentation.docx
+++ b/Documentation.docx
@@ -17941,10 +17941,10 @@
           <w:noProof/>
         </w:rPr>
         <w:drawing>
-          <wp:inline distT="0" distB="0" distL="0" distR="0" wp14:anchorId="176B7DC3" wp14:editId="2713FA34">
-            <wp:extent cx="3722450" cy="2495550"/>
-            <wp:effectExtent l="19050" t="19050" r="11430" b="19050"/>
-            <wp:docPr id="4" name="Picture 4" descr="Graphical user interface, text, application, email&#10;&#10;Description automatically generated"/>
+          <wp:inline distT="0" distB="0" distL="0" distR="0" wp14:anchorId="176B7DC3" wp14:editId="7F471FAC">
+            <wp:extent cx="4885513" cy="3276600"/>
+            <wp:effectExtent l="19050" t="19050" r="10795" b="19050"/>
+            <wp:docPr id="4" name="Picture 4"/>
             <wp:cNvGraphicFramePr>
               <a:graphicFrameLocks xmlns:a="http://schemas.openxmlformats.org/drawingml/2006/main" noChangeAspect="1"/>
             </wp:cNvGraphicFramePr>
@@ -17952,11 +17952,17 @@
               <a:graphicData uri="http://schemas.openxmlformats.org/drawingml/2006/picture">
                 <pic:pic xmlns:pic="http://schemas.openxmlformats.org/drawingml/2006/picture">
                   <pic:nvPicPr>
-                    <pic:cNvPr id="4" name="Picture 4" descr="Graphical user interface, text, application, email&#10;&#10;Description automatically generated"/>
+                    <pic:cNvPr id="4" name="Picture 4"/>
                     <pic:cNvPicPr/>
                   </pic:nvPicPr>
                   <pic:blipFill>
-                    <a:blip r:embed="rId26"/>
+                    <a:blip r:embed="rId26">
+                      <a:extLst>
+                        <a:ext uri="{28A0092B-C50C-407E-A947-70E740481C1C}">
+                          <a14:useLocalDpi xmlns:a14="http://schemas.microsoft.com/office/drawing/2010/main" val="0"/>
+                        </a:ext>
+                      </a:extLst>
+                    </a:blip>
                     <a:stretch>
                       <a:fillRect/>
                     </a:stretch>
@@ -17964,7 +17970,7 @@
                   <pic:spPr>
                     <a:xfrm>
                       <a:off x="0" y="0"/>
-                      <a:ext cx="3774995" cy="2530776"/>
+                      <a:ext cx="4903629" cy="3288750"/>
                     </a:xfrm>
                     <a:prstGeom prst="rect">
                       <a:avLst/>
@@ -26310,13 +26316,13 @@
     <w:rsidRoot w:val="00377BA2"/>
     <w:rsid w:val="00147D0E"/>
     <w:rsid w:val="001F4759"/>
+    <w:rsid w:val="00202F77"/>
     <w:rsid w:val="00377BA2"/>
     <w:rsid w:val="00665F3D"/>
     <w:rsid w:val="00672EB0"/>
     <w:rsid w:val="006D2FEC"/>
     <w:rsid w:val="009C5734"/>
     <w:rsid w:val="00AC0376"/>
-    <w:rsid w:val="00F36611"/>
   </w:rsids>
   <m:mathPr>
     <m:mathFont m:val="Cambria Math"/>

</xml_diff>

<commit_message>
Changes to be committed: 	modified:   Documentation.docx 	modified:   Documentation.pdf 	modified:   README.md
</commit_message>
<xml_diff>
--- a/Documentation.docx
+++ b/Documentation.docx
@@ -4333,6 +4333,53 @@
         <w:rPr>
           <w:lang w:val="en"/>
         </w:rPr>
+        <w:t xml:space="preserve">The EDA and model training </w:t>
+      </w:r>
+      <w:proofErr w:type="spellStart"/>
+      <w:r>
+        <w:rPr>
+          <w:lang w:val="en"/>
+        </w:rPr>
+        <w:t>notebooke</w:t>
+      </w:r>
+      <w:proofErr w:type="spellEnd"/>
+      <w:r>
+        <w:rPr>
+          <w:lang w:val="en"/>
+        </w:rPr>
+        <w:t xml:space="preserve"> can be accessed at </w:t>
+      </w:r>
+      <w:hyperlink r:id="rId9" w:history="1">
+        <w:r>
+          <w:rPr>
+            <w:rStyle w:val="Hyperlink"/>
+            <w:lang w:val="en"/>
+          </w:rPr>
+          <w:t>this link</w:t>
+        </w:r>
+      </w:hyperlink>
+      <w:r>
+        <w:rPr>
+          <w:lang w:val="en"/>
+        </w:rPr>
+        <w:t>.</w:t>
+      </w:r>
+    </w:p>
+    <w:p>
+      <w:pPr>
+        <w:pStyle w:val="ListParagraph"/>
+        <w:numPr>
+          <w:ilvl w:val="0"/>
+          <w:numId w:val="42"/>
+        </w:numPr>
+        <w:rPr>
+          <w:lang w:val="en"/>
+        </w:rPr>
+      </w:pPr>
+      <w:r>
+        <w:rPr>
+          <w:lang w:val="en"/>
+        </w:rPr>
         <w:t xml:space="preserve">The </w:t>
       </w:r>
       <w:r>
@@ -4371,7 +4418,7 @@
         </w:rPr>
         <w:t xml:space="preserve"> on the GitHub repository at </w:t>
       </w:r>
-      <w:hyperlink r:id="rId9" w:history="1">
+      <w:hyperlink r:id="rId10" w:history="1">
         <w:r>
           <w:rPr>
             <w:rStyle w:val="Hyperlink"/>
@@ -5418,7 +5465,7 @@
                     <pic:cNvPicPr/>
                   </pic:nvPicPr>
                   <pic:blipFill>
-                    <a:blip r:embed="rId10">
+                    <a:blip r:embed="rId11">
                       <a:extLst>
                         <a:ext uri="{28A0092B-C50C-407E-A947-70E740481C1C}">
                           <a14:useLocalDpi xmlns:a14="http://schemas.microsoft.com/office/drawing/2010/main" val="0"/>
@@ -14027,7 +14074,7 @@
                     <pic:cNvPicPr/>
                   </pic:nvPicPr>
                   <pic:blipFill>
-                    <a:blip r:embed="rId11">
+                    <a:blip r:embed="rId12">
                       <a:extLst>
                         <a:ext uri="{28A0092B-C50C-407E-A947-70E740481C1C}">
                           <a14:useLocalDpi xmlns:a14="http://schemas.microsoft.com/office/drawing/2010/main" val="0"/>
@@ -14076,7 +14123,7 @@
         </w:rPr>
         <w:t xml:space="preserve">Image retrieved from the </w:t>
       </w:r>
-      <w:hyperlink r:id="rId12" w:history="1">
+      <w:hyperlink r:id="rId13" w:history="1">
         <w:r>
           <w:rPr>
             <w:rStyle w:val="Hyperlink"/>
@@ -14204,7 +14251,7 @@
                     <pic:cNvPicPr/>
                   </pic:nvPicPr>
                   <pic:blipFill>
-                    <a:blip r:embed="rId13"/>
+                    <a:blip r:embed="rId14"/>
                     <a:stretch>
                       <a:fillRect/>
                     </a:stretch>
@@ -14249,7 +14296,7 @@
         </w:rPr>
         <w:t xml:space="preserve">Image captured from the </w:t>
       </w:r>
-      <w:hyperlink r:id="rId14" w:history="1">
+      <w:hyperlink r:id="rId15" w:history="1">
         <w:r>
           <w:rPr>
             <w:rStyle w:val="Hyperlink"/>
@@ -14451,7 +14498,7 @@
                     </pic:cNvPicPr>
                   </pic:nvPicPr>
                   <pic:blipFill>
-                    <a:blip r:embed="rId15" cstate="print">
+                    <a:blip r:embed="rId16" cstate="print">
                       <a:extLst>
                         <a:ext uri="{28A0092B-C50C-407E-A947-70E740481C1C}">
                           <a14:useLocalDpi xmlns:a14="http://schemas.microsoft.com/office/drawing/2010/main" val="0"/>
@@ -14510,7 +14557,7 @@
         </w:rPr>
         <w:t xml:space="preserve">Image captured from the </w:t>
       </w:r>
-      <w:hyperlink r:id="rId16" w:history="1">
+      <w:hyperlink r:id="rId17" w:history="1">
         <w:r>
           <w:rPr>
             <w:rStyle w:val="Hyperlink"/>
@@ -15434,7 +15481,7 @@
                     </pic:cNvPicPr>
                   </pic:nvPicPr>
                   <pic:blipFill>
-                    <a:blip r:embed="rId17">
+                    <a:blip r:embed="rId18">
                       <a:extLst>
                         <a:ext uri="{28A0092B-C50C-407E-A947-70E740481C1C}">
                           <a14:useLocalDpi xmlns:a14="http://schemas.microsoft.com/office/drawing/2010/main" val="0"/>
@@ -15617,7 +15664,7 @@
                     </pic:cNvPicPr>
                   </pic:nvPicPr>
                   <pic:blipFill>
-                    <a:blip r:embed="rId18">
+                    <a:blip r:embed="rId19">
                       <a:extLst>
                         <a:ext uri="{28A0092B-C50C-407E-A947-70E740481C1C}">
                           <a14:useLocalDpi xmlns:a14="http://schemas.microsoft.com/office/drawing/2010/main" val="0"/>
@@ -16070,7 +16117,7 @@
                     </pic:cNvPicPr>
                   </pic:nvPicPr>
                   <pic:blipFill>
-                    <a:blip r:embed="rId19">
+                    <a:blip r:embed="rId20">
                       <a:extLst>
                         <a:ext uri="{28A0092B-C50C-407E-A947-70E740481C1C}">
                           <a14:useLocalDpi xmlns:a14="http://schemas.microsoft.com/office/drawing/2010/main" val="0"/>
@@ -16229,7 +16276,7 @@
                     </pic:cNvPicPr>
                   </pic:nvPicPr>
                   <pic:blipFill>
-                    <a:blip r:embed="rId20">
+                    <a:blip r:embed="rId21">
                       <a:extLst>
                         <a:ext uri="{28A0092B-C50C-407E-A947-70E740481C1C}">
                           <a14:useLocalDpi xmlns:a14="http://schemas.microsoft.com/office/drawing/2010/main" val="0"/>
@@ -16424,7 +16471,7 @@
                     </pic:cNvPicPr>
                   </pic:nvPicPr>
                   <pic:blipFill>
-                    <a:blip r:embed="rId21">
+                    <a:blip r:embed="rId22">
                       <a:extLst>
                         <a:ext uri="{28A0092B-C50C-407E-A947-70E740481C1C}">
                           <a14:useLocalDpi xmlns:a14="http://schemas.microsoft.com/office/drawing/2010/main" val="0"/>
@@ -16708,7 +16755,7 @@
                     </pic:cNvPicPr>
                   </pic:nvPicPr>
                   <pic:blipFill>
-                    <a:blip r:embed="rId22">
+                    <a:blip r:embed="rId23">
                       <a:extLst>
                         <a:ext uri="{28A0092B-C50C-407E-A947-70E740481C1C}">
                           <a14:useLocalDpi xmlns:a14="http://schemas.microsoft.com/office/drawing/2010/main" val="0"/>
@@ -16817,7 +16864,7 @@
                     </pic:cNvPicPr>
                   </pic:nvPicPr>
                   <pic:blipFill>
-                    <a:blip r:embed="rId23">
+                    <a:blip r:embed="rId24">
                       <a:extLst>
                         <a:ext uri="{28A0092B-C50C-407E-A947-70E740481C1C}">
                           <a14:useLocalDpi xmlns:a14="http://schemas.microsoft.com/office/drawing/2010/main" val="0"/>
@@ -17038,7 +17085,7 @@
                     </pic:cNvPicPr>
                   </pic:nvPicPr>
                   <pic:blipFill>
-                    <a:blip r:embed="rId24">
+                    <a:blip r:embed="rId25">
                       <a:extLst>
                         <a:ext uri="{28A0092B-C50C-407E-A947-70E740481C1C}">
                           <a14:useLocalDpi xmlns:a14="http://schemas.microsoft.com/office/drawing/2010/main" val="0"/>
@@ -17185,7 +17232,7 @@
                     <pic:cNvPicPr/>
                   </pic:nvPicPr>
                   <pic:blipFill>
-                    <a:blip r:embed="rId25"/>
+                    <a:blip r:embed="rId26"/>
                     <a:stretch>
                       <a:fillRect/>
                     </a:stretch>
@@ -17956,7 +18003,7 @@
                     <pic:cNvPicPr/>
                   </pic:nvPicPr>
                   <pic:blipFill>
-                    <a:blip r:embed="rId26">
+                    <a:blip r:embed="rId27">
                       <a:extLst>
                         <a:ext uri="{28A0092B-C50C-407E-A947-70E740481C1C}">
                           <a14:useLocalDpi xmlns:a14="http://schemas.microsoft.com/office/drawing/2010/main" val="0"/>
@@ -18141,7 +18188,7 @@
                     <pic:cNvPicPr/>
                   </pic:nvPicPr>
                   <pic:blipFill>
-                    <a:blip r:embed="rId27"/>
+                    <a:blip r:embed="rId28"/>
                     <a:stretch>
                       <a:fillRect/>
                     </a:stretch>
@@ -18522,7 +18569,7 @@
         </w:rPr>
         <w:t xml:space="preserve">ble in the GitHub repository: </w:t>
       </w:r>
-      <w:hyperlink r:id="rId28" w:history="1">
+      <w:hyperlink r:id="rId29" w:history="1">
         <w:r>
           <w:rPr>
             <w:rStyle w:val="Hyperlink"/>
@@ -18648,7 +18695,7 @@
                 <w:lang w:val="en"/>
               </w:rPr>
             </w:pPr>
-            <w:hyperlink r:id="rId29" w:history="1">
+            <w:hyperlink r:id="rId30" w:history="1">
               <w:r>
                 <w:rPr>
                   <w:rFonts w:eastAsia="Calibri" w:cs="Times New Roman"/>
@@ -18710,7 +18757,7 @@
                 <w:lang w:val="en"/>
               </w:rPr>
             </w:pPr>
-            <w:hyperlink r:id="rId30" w:history="1">
+            <w:hyperlink r:id="rId31" w:history="1">
               <w:r>
                 <w:rPr>
                   <w:rFonts w:eastAsia="Calibri" w:cs="Times New Roman"/>
@@ -18824,7 +18871,7 @@
                           </pic:cNvPicPr>
                         </pic:nvPicPr>
                         <pic:blipFill>
-                          <a:blip r:embed="rId31" cstate="print">
+                          <a:blip r:embed="rId32" cstate="print">
                             <a:extLst>
                               <a:ext uri="{28A0092B-C50C-407E-A947-70E740481C1C}">
                                 <a14:useLocalDpi xmlns:a14="http://schemas.microsoft.com/office/drawing/2010/main" val="0"/>
@@ -18952,7 +18999,7 @@
                           <pic:cNvPicPr/>
                         </pic:nvPicPr>
                         <pic:blipFill>
-                          <a:blip r:embed="rId32"/>
+                          <a:blip r:embed="rId33"/>
                           <a:stretch>
                             <a:fillRect/>
                           </a:stretch>
@@ -19056,7 +19103,7 @@
                           </pic:cNvPicPr>
                         </pic:nvPicPr>
                         <pic:blipFill>
-                          <a:blip r:embed="rId33" cstate="print">
+                          <a:blip r:embed="rId34" cstate="print">
                             <a:extLst>
                               <a:ext uri="{28A0092B-C50C-407E-A947-70E740481C1C}">
                                 <a14:useLocalDpi xmlns:a14="http://schemas.microsoft.com/office/drawing/2010/main" val="0"/>
@@ -19167,7 +19214,7 @@
                           </pic:cNvPicPr>
                         </pic:nvPicPr>
                         <pic:blipFill>
-                          <a:blip r:embed="rId34" cstate="print">
+                          <a:blip r:embed="rId35" cstate="print">
                             <a:extLst>
                               <a:ext uri="{28A0092B-C50C-407E-A947-70E740481C1C}">
                                 <a14:useLocalDpi xmlns:a14="http://schemas.microsoft.com/office/drawing/2010/main" val="0"/>
@@ -19290,7 +19337,7 @@
                           <pic:cNvPicPr/>
                         </pic:nvPicPr>
                         <pic:blipFill>
-                          <a:blip r:embed="rId35" cstate="print">
+                          <a:blip r:embed="rId36" cstate="print">
                             <a:extLst>
                               <a:ext uri="{28A0092B-C50C-407E-A947-70E740481C1C}">
                                 <a14:useLocalDpi xmlns:a14="http://schemas.microsoft.com/office/drawing/2010/main" val="0"/>
@@ -19441,7 +19488,7 @@
                           </pic:cNvPicPr>
                         </pic:nvPicPr>
                         <pic:blipFill>
-                          <a:blip r:embed="rId36" cstate="print">
+                          <a:blip r:embed="rId37" cstate="print">
                             <a:extLst>
                               <a:ext uri="{28A0092B-C50C-407E-A947-70E740481C1C}">
                                 <a14:useLocalDpi xmlns:a14="http://schemas.microsoft.com/office/drawing/2010/main" val="0"/>
@@ -19573,7 +19620,7 @@
                           <pic:cNvPicPr/>
                         </pic:nvPicPr>
                         <pic:blipFill rotWithShape="1">
-                          <a:blip r:embed="rId37"/>
+                          <a:blip r:embed="rId38"/>
                           <a:srcRect l="7143"/>
                           <a:stretch/>
                         </pic:blipFill>
@@ -19708,7 +19755,7 @@
                           </pic:cNvPicPr>
                         </pic:nvPicPr>
                         <pic:blipFill>
-                          <a:blip r:embed="rId38" cstate="print">
+                          <a:blip r:embed="rId39" cstate="print">
                             <a:extLst>
                               <a:ext uri="{28A0092B-C50C-407E-A947-70E740481C1C}">
                                 <a14:useLocalDpi xmlns:a14="http://schemas.microsoft.com/office/drawing/2010/main" val="0"/>
@@ -19782,7 +19829,7 @@
               </w:rPr>
               <w:t xml:space="preserve">, more information can be found here: </w:t>
             </w:r>
-            <w:hyperlink r:id="rId39" w:history="1">
+            <w:hyperlink r:id="rId40" w:history="1">
               <w:r>
                 <w:rPr>
                   <w:rFonts w:eastAsia="Calibri" w:cs="Times New Roman"/>
@@ -19838,7 +19885,7 @@
                           <pic:cNvPicPr/>
                         </pic:nvPicPr>
                         <pic:blipFill>
-                          <a:blip r:embed="rId13">
+                          <a:blip r:embed="rId14">
                             <a:extLst>
                               <a:ext uri="{28A0092B-C50C-407E-A947-70E740481C1C}">
                                 <a14:useLocalDpi xmlns:a14="http://schemas.microsoft.com/office/drawing/2010/main" val="0"/>
@@ -19946,7 +19993,7 @@
                           </pic:cNvPicPr>
                         </pic:nvPicPr>
                         <pic:blipFill>
-                          <a:blip r:embed="rId40" cstate="print">
+                          <a:blip r:embed="rId41" cstate="print">
                             <a:extLst>
                               <a:ext uri="{28A0092B-C50C-407E-A947-70E740481C1C}">
                                 <a14:useLocalDpi xmlns:a14="http://schemas.microsoft.com/office/drawing/2010/main" val="0"/>
@@ -20492,12 +20539,12 @@
       </w:pPr>
     </w:p>
     <w:sectPr>
-      <w:headerReference w:type="even" r:id="rId41"/>
-      <w:headerReference w:type="default" r:id="rId42"/>
-      <w:footerReference w:type="even" r:id="rId43"/>
-      <w:footerReference w:type="default" r:id="rId44"/>
-      <w:headerReference w:type="first" r:id="rId45"/>
-      <w:footerReference w:type="first" r:id="rId46"/>
+      <w:headerReference w:type="even" r:id="rId42"/>
+      <w:headerReference w:type="default" r:id="rId43"/>
+      <w:footerReference w:type="even" r:id="rId44"/>
+      <w:footerReference w:type="default" r:id="rId45"/>
+      <w:headerReference w:type="first" r:id="rId46"/>
+      <w:footerReference w:type="first" r:id="rId47"/>
       <w:pgSz w:w="12240" w:h="15840"/>
       <w:pgMar w:top="1440" w:right="1440" w:bottom="1440" w:left="1440" w:header="720" w:footer="720" w:gutter="0"/>
       <w:cols w:space="720"/>
@@ -20655,10 +20702,7 @@
       </w:rPr>
     </w:pPr>
     <w:r>
-      <w:t xml:space="preserve">C964 COMPUTER SCIENCE </w:t>
-    </w:r>
-    <w:r>
-      <w:t>CAPSTONE: CLOTHESIFIER</w:t>
+      <w:t>C964 COMPUTER SCIENCE CAPSTONE: CLOTHESIFIER</w:t>
     </w:r>
     <w:r>
       <w:rPr>
@@ -26323,6 +26367,7 @@
     <w:rsid w:val="006D2FEC"/>
     <w:rsid w:val="009C5734"/>
     <w:rsid w:val="00AC0376"/>
+    <w:rsid w:val="00D64229"/>
   </w:rsids>
   <m:mathPr>
     <m:mathFont m:val="Cambria Math"/>
@@ -26775,34 +26820,6 @@
     <w:name w:val="30DBAB70140B4C3FAEE6E470A6781A42"/>
     <w:rsid w:val="00377BA2"/>
   </w:style>
-  <w:style w:type="paragraph" w:customStyle="1" w:styleId="B93B8BF35C61423C8919F1FF6BA8CECE">
-    <w:name w:val="B93B8BF35C61423C8919F1FF6BA8CECE"/>
-    <w:rsid w:val="00AC0376"/>
-  </w:style>
-  <w:style w:type="paragraph" w:customStyle="1" w:styleId="02D8B1D5E8E1481AA69F5501472B67D9">
-    <w:name w:val="02D8B1D5E8E1481AA69F5501472B67D9"/>
-    <w:rsid w:val="00AC0376"/>
-  </w:style>
-  <w:style w:type="paragraph" w:customStyle="1" w:styleId="212D2A2481E74943B86A6016E9327787">
-    <w:name w:val="212D2A2481E74943B86A6016E9327787"/>
-    <w:rsid w:val="00AC0376"/>
-  </w:style>
-  <w:style w:type="paragraph" w:customStyle="1" w:styleId="13C5B372FE04461B9165D80BA28C9172">
-    <w:name w:val="13C5B372FE04461B9165D80BA28C9172"/>
-    <w:rsid w:val="00AC0376"/>
-  </w:style>
-  <w:style w:type="paragraph" w:customStyle="1" w:styleId="C88FD10D720E4ED6860E67D4A462EE00">
-    <w:name w:val="C88FD10D720E4ED6860E67D4A462EE00"/>
-    <w:rsid w:val="00AC0376"/>
-  </w:style>
-  <w:style w:type="paragraph" w:customStyle="1" w:styleId="ACF7E0F6E87E49E1BF018BB76D1FA22F">
-    <w:name w:val="ACF7E0F6E87E49E1BF018BB76D1FA22F"/>
-    <w:rsid w:val="00AC0376"/>
-  </w:style>
-  <w:style w:type="paragraph" w:customStyle="1" w:styleId="7F72E346183C4D14BAA39DAC5E5A5473">
-    <w:name w:val="7F72E346183C4D14BAA39DAC5E5A5473"/>
-    <w:rsid w:val="00AC0376"/>
-  </w:style>
 </w:styles>
 </file>
 

</xml_diff>